<commit_message>
Update Project Report - N0865554.docx
</commit_message>
<xml_diff>
--- a/Documentation/Project Report - N0865554.docx
+++ b/Documentation/Project Report - N0865554.docx
@@ -424,6 +424,13 @@
     </w:sdt>
     <w:sdt>
       <w:sdtPr>
+        <w:rPr>
+          <w:rFonts w:asciiTheme="minorHAnsi" w:eastAsiaTheme="minorHAnsi" w:hAnsiTheme="minorHAnsi" w:cstheme="minorBidi"/>
+          <w:color w:val="auto"/>
+          <w:sz w:val="22"/>
+          <w:szCs w:val="22"/>
+          <w:lang w:val="en-GB"/>
+        </w:rPr>
         <w:id w:val="1924987899"/>
         <w:docPartObj>
           <w:docPartGallery w:val="Table of Contents"/>
@@ -432,14 +439,9 @@
       </w:sdtPr>
       <w:sdtEndPr>
         <w:rPr>
-          <w:rFonts w:asciiTheme="minorHAnsi" w:eastAsiaTheme="minorHAnsi" w:hAnsiTheme="minorHAnsi" w:cstheme="minorBidi"/>
           <w:b/>
           <w:bCs/>
           <w:noProof/>
-          <w:color w:val="auto"/>
-          <w:sz w:val="22"/>
-          <w:szCs w:val="22"/>
-          <w:lang w:val="en-GB"/>
         </w:rPr>
       </w:sdtEndPr>
       <w:sdtContent>

</xml_diff>

<commit_message>
Literature Review - Idea Structuring
</commit_message>
<xml_diff>
--- a/Documentation/Project Report - N0865554.docx
+++ b/Documentation/Project Report - N0865554.docx
@@ -1969,57 +1969,371 @@
     </w:p>
     <w:p>
       <w:r>
-        <w:t xml:space="preserve">This raises the question of what serious games capable of achieving that other more traditional methods of sustainability education cannot. In the study by () wherein they implement and trial a serious game for the purpose of educating teens on XYZ they found that the game resulted in an overall increased levels of interest in the subject matter. Participants also found the gameplay process to be rather enjoyable and thus, were more open and perceptive to the material they were being taught through the game. </w:t>
+        <w:t xml:space="preserve">This raises the question of what serious games </w:t>
+      </w:r>
+      <w:r>
+        <w:t>can achieve</w:t>
+      </w:r>
+      <w:r>
+        <w:t xml:space="preserve"> that other more traditional methods of</w:t>
+      </w:r>
+      <w:r>
+        <w:t xml:space="preserve"> </w:t>
+      </w:r>
+      <w:r>
+        <w:t xml:space="preserve">education cannot. </w:t>
+      </w:r>
+      <w:r>
+        <w:t xml:space="preserve">Research into the </w:t>
+      </w:r>
+      <w:r>
+        <w:t>use of gaming in</w:t>
+      </w:r>
+      <w:r>
+        <w:t xml:space="preserve"> education found that it can make “learning easier”, “student-centred” and “engaging” and thus, more effectively deliver the subject matter</w:t>
+      </w:r>
+      <w:r>
+        <w:t xml:space="preserve"> </w:t>
+      </w:r>
+      <w:sdt>
+        <w:sdtPr>
+          <w:rPr>
+            <w:color w:val="000000"/>
+          </w:rPr>
+          <w:tag w:val="MENDELEY_CITATION_v3_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"/>
+          <w:id w:val="-1101949791"/>
+          <w:placeholder>
+            <w:docPart w:val="DefaultPlaceholder_-1854013440"/>
+          </w:placeholder>
+        </w:sdtPr>
+        <w:sdtContent>
+          <w:r>
+            <w:rPr>
+              <w:color w:val="000000"/>
+            </w:rPr>
+            <w:t>(</w:t>
+          </w:r>
+          <w:proofErr w:type="spellStart"/>
+          <w:r>
+            <w:rPr>
+              <w:color w:val="000000"/>
+            </w:rPr>
+            <w:t>Rossano</w:t>
+          </w:r>
+          <w:proofErr w:type="spellEnd"/>
+          <w:r>
+            <w:rPr>
+              <w:color w:val="000000"/>
+            </w:rPr>
+            <w:t xml:space="preserve"> et al. 2017, p.49)</w:t>
+          </w:r>
+        </w:sdtContent>
+      </w:sdt>
+      <w:r>
+        <w:t xml:space="preserve">. </w:t>
+      </w:r>
+      <w:r>
+        <w:t xml:space="preserve">Serious games have also been noted to facilitate knowledge and skill acquisition in learners </w:t>
+      </w:r>
+      <w:sdt>
+        <w:sdtPr>
+          <w:rPr>
+            <w:color w:val="000000"/>
+          </w:rPr>
+          <w:tag w:val="MENDELEY_CITATION_v3_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"/>
+          <w:id w:val="-814715996"/>
+          <w:placeholder>
+            <w:docPart w:val="DefaultPlaceholder_-1854013440"/>
+          </w:placeholder>
+        </w:sdtPr>
+        <w:sdtContent>
+          <w:r>
+            <w:rPr>
+              <w:color w:val="000000"/>
+            </w:rPr>
+            <w:t>(</w:t>
+          </w:r>
+          <w:proofErr w:type="spellStart"/>
+          <w:r>
+            <w:rPr>
+              <w:color w:val="000000"/>
+            </w:rPr>
+            <w:t>Papastergiou</w:t>
+          </w:r>
+          <w:proofErr w:type="spellEnd"/>
+          <w:r>
+            <w:rPr>
+              <w:color w:val="000000"/>
+            </w:rPr>
+            <w:t xml:space="preserve"> 2009)</w:t>
+          </w:r>
+        </w:sdtContent>
+      </w:sdt>
+      <w:r>
+        <w:t xml:space="preserve">. </w:t>
+      </w:r>
+      <w:r>
+        <w:t xml:space="preserve">Moreover, it’s been </w:t>
+      </w:r>
+      <w:r>
+        <w:t>found</w:t>
+      </w:r>
+      <w:r>
+        <w:t xml:space="preserve"> that </w:t>
+      </w:r>
+      <w:r>
+        <w:t>the gaming dimension</w:t>
+      </w:r>
+      <w:r>
+        <w:t xml:space="preserve"> can also assist learners in developing their “cognitive abilities” and help some “step beyond the boundaries of conventional learning” </w:t>
+      </w:r>
+      <w:sdt>
+        <w:sdtPr>
+          <w:rPr>
+            <w:color w:val="000000"/>
+          </w:rPr>
+          <w:tag w:val="MENDELEY_CITATION_v3_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"/>
+          <w:id w:val="-268154496"/>
+          <w:placeholder>
+            <w:docPart w:val="DefaultPlaceholder_-1854013440"/>
+          </w:placeholder>
+        </w:sdtPr>
+        <w:sdtContent>
+          <w:r>
+            <w:rPr>
+              <w:color w:val="000000"/>
+            </w:rPr>
+            <w:t>(Ullah et al. 2022, p.202)</w:t>
+          </w:r>
+        </w:sdtContent>
+      </w:sdt>
+      <w:r>
+        <w:t xml:space="preserve">. </w:t>
       </w:r>
     </w:p>
     <w:p>
-      <w:r>
-        <w:t>Similarly,</w:t>
+      <w:pPr>
+        <w:rPr>
+          <w:color w:val="000000"/>
+        </w:rPr>
+      </w:pPr>
+      <w:r>
+        <w:t xml:space="preserve">From the perspective of biodiversity, conservation, and climate change there are a few different ways in which a serious game can contribute to the cause. The study by Sandbrook et al. identifies the primary three mechanisms by which games could aid in </w:t>
+      </w:r>
+      <w:r>
+        <w:t xml:space="preserve">biodiversity </w:t>
+      </w:r>
+      <w:r>
+        <w:t>conservation</w:t>
+      </w:r>
+      <w:r>
+        <w:t xml:space="preserve"> efforts</w:t>
+      </w:r>
+      <w:r>
+        <w:t>: education and behaviour change, fundraising, and research promotion</w:t>
+      </w:r>
+      <w:r>
+        <w:t xml:space="preserve"> </w:t>
+      </w:r>
+      <w:sdt>
+        <w:sdtPr>
+          <w:rPr>
+            <w:color w:val="000000"/>
+          </w:rPr>
+          <w:tag w:val="MENDELEY_CITATION_v3_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"/>
+          <w:id w:val="897247393"/>
+          <w:placeholder>
+            <w:docPart w:val="DefaultPlaceholder_-1854013440"/>
+          </w:placeholder>
+        </w:sdtPr>
+        <w:sdtContent>
+          <w:r>
+            <w:rPr>
+              <w:color w:val="000000"/>
+            </w:rPr>
+            <w:t>(Sandbrook et al. 2014)</w:t>
+          </w:r>
+        </w:sdtContent>
+      </w:sdt>
+      <w:r>
+        <w:rPr>
+          <w:color w:val="000000"/>
+        </w:rPr>
+        <w:t>.</w:t>
+      </w:r>
+      <w:r>
+        <w:rPr>
+          <w:color w:val="000000"/>
+        </w:rPr>
+        <w:t xml:space="preserve"> </w:t>
       </w:r>
     </w:p>
-    <w:p/>
-    <w:p>
-      <w:r>
-        <w:t xml:space="preserve">Based on this understanding of the impact serious games has on sustainability education, the next factor to consider are the relevant guidelines involved in ensuring that the game is designed in a manner that best communicates and educates individuals on the relevant subject matter. UNESCO’s guidelines on Education for Sustainable Development </w:t>
-      </w:r>
-      <w:r>
-        <w:t>are</w:t>
-      </w:r>
-      <w:r>
-        <w:t xml:space="preserve"> one such example. It outlines several different competencies that could be potentially covered and taught by a serious game. </w:t>
-      </w:r>
-      <w:r>
-        <w:t>To ensure that the users come away from the game with a base understanding of the issues surrounding the battle between climate change and the chalk stream biodiversity, the game needs to ensure that it facilitates the critical thinking, anticipatory and self-awareness competencies. By developing a sense of self awareness within the game, the player will slowly begin to understand the ways in which their actions can impact the surrounding world. This understanding can then translate outside</w:t>
-      </w:r>
-    </w:p>
-    <w:p/>
-    <w:p/>
-    <w:p>
-      <w:r>
-        <w:t xml:space="preserve">To best represent the existing knowledge and concerns surrounding </w:t>
-      </w:r>
-      <w:r>
-        <w:rPr>
-          <w:b/>
-          <w:bCs/>
-        </w:rPr>
-        <w:t>[ ]</w:t>
-      </w:r>
-      <w:r>
-        <w:t xml:space="preserve"> and climate change’s influence on it via a game, a literature review of the relevant published works in the topic area is necessary. Through developing a deeper understanding of the subject area, it will enable the design and implementation phase to better capture the client’s requirements in relation to the chosen topic.</w:t>
-      </w:r>
-    </w:p>
-    <w:p/>
-    <w:p/>
     <w:p>
       <w:pPr>
         <w:pStyle w:val="Heading2"/>
       </w:pPr>
       <w:bookmarkStart w:id="1" w:name="_Toc120559349"/>
+    </w:p>
+    <w:p>
+      <w:pPr>
+        <w:pStyle w:val="Heading2"/>
+      </w:pPr>
       <w:r>
         <w:t>User Analysis</w:t>
       </w:r>
       <w:bookmarkEnd w:id="1"/>
+    </w:p>
+    <w:p>
+      <w:pPr>
+        <w:rPr>
+          <w:color w:val="000000"/>
+        </w:rPr>
+      </w:pPr>
+      <w:r>
+        <w:rPr>
+          <w:color w:val="000000"/>
+        </w:rPr>
+        <w:t>Through an understanding of the client’s</w:t>
+      </w:r>
+      <w:r>
+        <w:rPr>
+          <w:color w:val="000000"/>
+        </w:rPr>
+        <w:t xml:space="preserve"> </w:t>
+      </w:r>
+      <w:sdt>
+        <w:sdtPr>
+          <w:rPr>
+            <w:color w:val="000000"/>
+          </w:rPr>
+          <w:tag w:val="MENDELEY_CITATION_v3_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"/>
+          <w:id w:val="-1043587345"/>
+          <w:placeholder>
+            <w:docPart w:val="DefaultPlaceholder_-1854013440"/>
+          </w:placeholder>
+        </w:sdtPr>
+        <w:sdtContent>
+          <w:r>
+            <w:rPr>
+              <w:color w:val="000000"/>
+            </w:rPr>
+            <w:t>(Nottingham Trent University 2022)</w:t>
+          </w:r>
+        </w:sdtContent>
+      </w:sdt>
+      <w:r>
+        <w:rPr>
+          <w:color w:val="000000"/>
+        </w:rPr>
+        <w:t xml:space="preserve"> requirements, this project’s game leans towards the education and behaviour change mechanism. The client’s </w:t>
+      </w:r>
+      <w:r>
+        <w:rPr>
+          <w:color w:val="000000"/>
+        </w:rPr>
+        <w:t>needs</w:t>
+      </w:r>
+      <w:r>
+        <w:rPr>
+          <w:color w:val="000000"/>
+        </w:rPr>
+        <w:t xml:space="preserve"> </w:t>
+      </w:r>
+      <w:r>
+        <w:rPr>
+          <w:color w:val="000000"/>
+        </w:rPr>
+        <w:t>denote</w:t>
+      </w:r>
+      <w:r>
+        <w:rPr>
+          <w:color w:val="000000"/>
+        </w:rPr>
+        <w:t xml:space="preserve"> the need for a game that can be used to facilitate discussion in classrooms and that would equip players with a more detailed understanding of the chosen United Nation’s Sustainable Development Goals (UN SDGs) </w:t>
+      </w:r>
+      <w:sdt>
+        <w:sdtPr>
+          <w:rPr>
+            <w:color w:val="000000"/>
+          </w:rPr>
+          <w:tag w:val="MENDELEY_CITATION_v3_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"/>
+          <w:id w:val="-989864804"/>
+          <w:placeholder>
+            <w:docPart w:val="DefaultPlaceholder_-1854013440"/>
+          </w:placeholder>
+        </w:sdtPr>
+        <w:sdtContent>
+          <w:r>
+            <w:rPr>
+              <w:color w:val="000000"/>
+            </w:rPr>
+            <w:t>(United Nations Department of Economic and Social Affairs 2022)</w:t>
+          </w:r>
+        </w:sdtContent>
+      </w:sdt>
+      <w:r>
+        <w:rPr>
+          <w:color w:val="000000"/>
+        </w:rPr>
+        <w:t xml:space="preserve">. </w:t>
+      </w:r>
+      <w:r>
+        <w:rPr>
+          <w:color w:val="000000"/>
+        </w:rPr>
+        <w:t xml:space="preserve">Thus, the project’s target audience would be university students. The goals of the game being to educate and potentially influence a change in behaviour with regards to the relationship between biodiversity and climate change in ‘winterbourne’ chalk streams. </w:t>
+      </w:r>
+    </w:p>
+    <w:p>
+      <w:pPr>
+        <w:rPr>
+          <w:color w:val="000000"/>
+        </w:rPr>
+      </w:pPr>
+      <w:r>
+        <w:rPr>
+          <w:color w:val="000000"/>
+        </w:rPr>
+        <w:t xml:space="preserve">A common concern when developing games for sustainability and conservation is whether it is able to capture the interest of the player </w:t>
+      </w:r>
+      <w:r>
+        <w:rPr>
+          <w:b/>
+          <w:bCs/>
+          <w:color w:val="000000"/>
+        </w:rPr>
+        <w:t>[SOMETHING HERE?]</w:t>
+      </w:r>
+      <w:r>
+        <w:rPr>
+          <w:color w:val="000000"/>
+        </w:rPr>
+        <w:t>.</w:t>
+      </w:r>
+    </w:p>
+    <w:p>
+      <w:r>
+        <w:rPr>
+          <w:color w:val="000000"/>
+        </w:rPr>
+        <w:t>There are currently numerous educational games for biodiversity and conservation, a particularly relevant one that matches the subject matter of this project</w:t>
+      </w:r>
+    </w:p>
+    <w:p>
+      <w:r>
+        <w:t xml:space="preserve">In the study by () wherein they implement and trial a serious game for the purpose of educating teens on XYZ they found that the game resulted in an overall increased levels of interest in the subject matter. Participants also found the gameplay process to be rather enjoyable and thus, were more open and perceptive to the material they were being taught through the game. </w:t>
+      </w:r>
+    </w:p>
+    <w:p>
+      <w:r>
+        <w:t>Similarly,</w:t>
+      </w:r>
+    </w:p>
+    <w:p/>
+    <w:p>
+      <w:r>
+        <w:br w:type="page"/>
+      </w:r>
     </w:p>
     <w:p>
       <w:pPr>
@@ -2027,10 +2341,39 @@
       </w:pPr>
       <w:bookmarkStart w:id="2" w:name="_Toc120559350"/>
       <w:r>
+        <w:lastRenderedPageBreak/>
         <w:t>Task Analysis</w:t>
       </w:r>
       <w:bookmarkEnd w:id="2"/>
     </w:p>
+    <w:p>
+      <w:r>
+        <w:t>Based on this understanding of the impact serious games has on sustainability education, the next factor to consider are the relevant guidelines involved in ensuring that the game</w:t>
+      </w:r>
+      <w:r>
+        <w:t>’s objectives and tasks are</w:t>
+      </w:r>
+      <w:r>
+        <w:t xml:space="preserve"> designed in a manner that best communicates and educates individuals on the relevant subject matter.</w:t>
+      </w:r>
+    </w:p>
+    <w:p>
+      <w:r>
+        <w:t xml:space="preserve">UNESCO’s guidelines on Education for Sustainable Development </w:t>
+      </w:r>
+      <w:r>
+        <w:t>are</w:t>
+      </w:r>
+      <w:r>
+        <w:t xml:space="preserve"> one such example. It outlines several different competencies that could be potentially covered and taught by a serious game. </w:t>
+      </w:r>
+      <w:r>
+        <w:t>To ensure that the users come away from the game with a base understanding of the issues surrounding the battle between climate change and the chalk stream biodiversity, the game needs to ensure that it facilitates the critical thinking, anticipatory and self-awareness competencies. By developing a sense of self awareness within the game, the player will slowly begin to understand the ways in which their actions can impact the surrounding world. This understanding can then translate outside</w:t>
+      </w:r>
+    </w:p>
+    <w:p/>
+    <w:p/>
+    <w:p/>
     <w:p>
       <w:pPr>
         <w:pStyle w:val="Heading2"/>
@@ -2560,6 +2903,7 @@
               <w:rPr>
                 <w:rStyle w:val="IntenseEmphasis"/>
               </w:rPr>
+              <w:lastRenderedPageBreak/>
               <w:t>Environment Analysis</w:t>
             </w:r>
           </w:p>
@@ -3018,10 +3362,7 @@
     </w:p>
     <w:p>
       <w:r>
-        <w:t xml:space="preserve">The Winterbourne Babysitter is a single-player web-browser-hosted game set in an allegorical fantasy village scene based on the winterbourne chalk streams. The village residents are made up of the whimsical biodiversity that can be found in such a place. </w:t>
-      </w:r>
-      <w:r>
-        <w:t>Players enter the game as a tiny Kobold that’s been enlisted to help take care of the villager’s eggs during the drought season. However, when climate change begins to negatively impact the weather conditions, the player must begin to battle against the unpredictability of nature to ensure the community continues to thrive.</w:t>
+        <w:t>The Winterbourne Babysitter is a single-player web-browser-hosted game set in an allegorical fantasy village scene based on the winterbourne chalk streams. The village residents are made up of the whimsical biodiversity that can be found in such a place. Players enter the game as a tiny Kobold that’s been enlisted to help take care of the villager’s eggs during the drought season. However, when climate change begins to negatively impact the weather conditions, the player must begin to battle against the unpredictability of nature to ensure the community continues to thrive.</w:t>
       </w:r>
     </w:p>
     <w:p>
@@ -3226,7 +3567,7 @@
           <w:rPr>
             <w:color w:val="000000"/>
           </w:rPr>
-          <w:tag w:val="MENDELEY_CITATION_v3_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"/>
+          <w:tag w:val="MENDELEY_CITATION_v3_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"/>
           <w:id w:val="1628516269"/>
           <w:placeholder>
             <w:docPart w:val="DefaultPlaceholder_-1854013440"/>
@@ -3237,7 +3578,7 @@
             <w:rPr>
               <w:color w:val="000000"/>
             </w:rPr>
-            <w:t>(Tabletop Audio n.d.)</w:t>
+            <w:t>(Tabletop Audio 2022)</w:t>
           </w:r>
         </w:sdtContent>
       </w:sdt>
@@ -3393,7 +3734,7 @@
             <w:autoSpaceDE w:val="0"/>
             <w:autoSpaceDN w:val="0"/>
             <w:ind w:hanging="480"/>
-            <w:divId w:val="1657221990"/>
+            <w:divId w:val="2000383243"/>
             <w:rPr>
               <w:rFonts w:eastAsia="Times New Roman"/>
               <w:sz w:val="24"/>
@@ -3448,7 +3789,7 @@
             <w:autoSpaceDE w:val="0"/>
             <w:autoSpaceDN w:val="0"/>
             <w:ind w:hanging="480"/>
-            <w:divId w:val="1840541554"/>
+            <w:divId w:val="1657301293"/>
             <w:rPr>
               <w:rFonts w:eastAsia="Times New Roman"/>
             </w:rPr>
@@ -3501,7 +3842,7 @@
             <w:autoSpaceDE w:val="0"/>
             <w:autoSpaceDN w:val="0"/>
             <w:ind w:hanging="480"/>
-            <w:divId w:val="367949172"/>
+            <w:divId w:val="45228791"/>
             <w:rPr>
               <w:rFonts w:eastAsia="Times New Roman"/>
             </w:rPr>
@@ -3554,7 +3895,7 @@
             <w:autoSpaceDE w:val="0"/>
             <w:autoSpaceDN w:val="0"/>
             <w:ind w:hanging="480"/>
-            <w:divId w:val="234170043"/>
+            <w:divId w:val="2120950028"/>
             <w:rPr>
               <w:rFonts w:eastAsia="Times New Roman"/>
             </w:rPr>
@@ -3563,7 +3904,7 @@
             <w:rPr>
               <w:rFonts w:eastAsia="Times New Roman"/>
             </w:rPr>
-            <w:t>Serious Brothers, 2022. Imagine Earth - Planetary Colonization [online]. Available at: https://www.imagineearth.info/ [Accessed 27 November 2022].</w:t>
+            <w:t>Nottingham Trent University, 2022. Green Academy Team [online]. Available at: https://www.ntu.ac.uk/about-us/strategy/sustainability/sustainability-in-curriculum/meet-the-team [Accessed 29 November 2022].</w:t>
           </w:r>
         </w:p>
         <w:p>
@@ -3571,7 +3912,7 @@
             <w:autoSpaceDE w:val="0"/>
             <w:autoSpaceDN w:val="0"/>
             <w:ind w:hanging="480"/>
-            <w:divId w:val="1621063763"/>
+            <w:divId w:val="1675766352"/>
             <w:rPr>
               <w:rFonts w:eastAsia="Times New Roman"/>
             </w:rPr>
@@ -3581,28 +3922,28 @@
             <w:rPr>
               <w:rFonts w:eastAsia="Times New Roman"/>
             </w:rPr>
-            <w:t>SeriousGeoGames</w:t>
+            <w:t>Papastergiou</w:t>
           </w:r>
           <w:proofErr w:type="spellEnd"/>
           <w:r>
             <w:rPr>
               <w:rFonts w:eastAsia="Times New Roman"/>
             </w:rPr>
-            <w:t xml:space="preserve"> Lab, 2022. </w:t>
-          </w:r>
-          <w:proofErr w:type="spellStart"/>
-          <w:r>
-            <w:rPr>
-              <w:rFonts w:eastAsia="Times New Roman"/>
-            </w:rPr>
-            <w:t>Crabby’s</w:t>
-          </w:r>
-          <w:proofErr w:type="spellEnd"/>
-          <w:r>
-            <w:rPr>
-              <w:rFonts w:eastAsia="Times New Roman"/>
-            </w:rPr>
-            <w:t xml:space="preserve"> Reef – Gaming for the Earth [online]. Available at: https://seriousgeogames.wpcomstaging.com/activities/crabbysreef/ [Accessed 27 November 2022].</w:t>
+            <w:t xml:space="preserve">, M., 2009. Digital Game-Based Learning in high school Computer Science education: Impact on educational effectiveness and student motivation. </w:t>
+          </w:r>
+          <w:r>
+            <w:rPr>
+              <w:rFonts w:eastAsia="Times New Roman"/>
+              <w:i/>
+              <w:iCs/>
+            </w:rPr>
+            <w:t>Computers &amp; Education</w:t>
+          </w:r>
+          <w:r>
+            <w:rPr>
+              <w:rFonts w:eastAsia="Times New Roman"/>
+            </w:rPr>
+            <w:t>, 52(1), pp.1–12. 10.1016/J.COMPEDU.2008.06.004.</w:t>
           </w:r>
         </w:p>
         <w:p>
@@ -3610,16 +3951,52 @@
             <w:autoSpaceDE w:val="0"/>
             <w:autoSpaceDN w:val="0"/>
             <w:ind w:hanging="480"/>
-            <w:divId w:val="819005210"/>
+            <w:divId w:val="1515413277"/>
             <w:rPr>
               <w:rFonts w:eastAsia="Times New Roman"/>
             </w:rPr>
           </w:pPr>
-          <w:r>
-            <w:rPr>
-              <w:rFonts w:eastAsia="Times New Roman"/>
-            </w:rPr>
-            <w:t>Tabletop Audio, Ambiences and Music for Tabletop Role Playing Games [online]. Available at: https://tabletopaudio.com/ [Accessed 28 November 2022].</w:t>
+          <w:proofErr w:type="spellStart"/>
+          <w:r>
+            <w:rPr>
+              <w:rFonts w:eastAsia="Times New Roman"/>
+            </w:rPr>
+            <w:t>Rossano</w:t>
+          </w:r>
+          <w:proofErr w:type="spellEnd"/>
+          <w:r>
+            <w:rPr>
+              <w:rFonts w:eastAsia="Times New Roman"/>
+            </w:rPr>
+            <w:t xml:space="preserve">, V., </w:t>
+          </w:r>
+          <w:proofErr w:type="spellStart"/>
+          <w:r>
+            <w:rPr>
+              <w:rFonts w:eastAsia="Times New Roman"/>
+            </w:rPr>
+            <w:t>Roselli</w:t>
+          </w:r>
+          <w:proofErr w:type="spellEnd"/>
+          <w:r>
+            <w:rPr>
+              <w:rFonts w:eastAsia="Times New Roman"/>
+            </w:rPr>
+            <w:t xml:space="preserve">, T., Calvano, G., 2017. A serious game to promote environmental attitude [online]. </w:t>
+          </w:r>
+          <w:r>
+            <w:rPr>
+              <w:rFonts w:eastAsia="Times New Roman"/>
+              <w:i/>
+              <w:iCs/>
+            </w:rPr>
+            <w:t>Smart Innovation, Systems and Technologies</w:t>
+          </w:r>
+          <w:r>
+            <w:rPr>
+              <w:rFonts w:eastAsia="Times New Roman"/>
+            </w:rPr>
+            <w:t>, 75, pp.48–55. Available at: https://link.springer.com/chapter/10.1007/978-3-319-59451-4_5 [Accessed 27 November 2022].</w:t>
           </w:r>
         </w:p>
         <w:p>
@@ -3627,7 +4004,55 @@
             <w:autoSpaceDE w:val="0"/>
             <w:autoSpaceDN w:val="0"/>
             <w:ind w:hanging="480"/>
-            <w:divId w:val="2017879050"/>
+            <w:divId w:val="249701238"/>
+            <w:rPr>
+              <w:rFonts w:eastAsia="Times New Roman"/>
+            </w:rPr>
+          </w:pPr>
+          <w:r>
+            <w:rPr>
+              <w:rFonts w:eastAsia="Times New Roman"/>
+            </w:rPr>
+            <w:t xml:space="preserve">Sandbrook, C., Adams, W.M., </w:t>
+          </w:r>
+          <w:proofErr w:type="spellStart"/>
+          <w:r>
+            <w:rPr>
+              <w:rFonts w:eastAsia="Times New Roman"/>
+            </w:rPr>
+            <w:t>Monteferri</w:t>
+          </w:r>
+          <w:proofErr w:type="spellEnd"/>
+          <w:r>
+            <w:rPr>
+              <w:rFonts w:eastAsia="Times New Roman"/>
+            </w:rPr>
+            <w:t>, B., 2014. Digital Games and Biodiversity Conservation [online]. Available at: https://conbio.onlinelibrary.wiley.com/doi/10.1111/conl.12113.</w:t>
+          </w:r>
+        </w:p>
+        <w:p>
+          <w:pPr>
+            <w:autoSpaceDE w:val="0"/>
+            <w:autoSpaceDN w:val="0"/>
+            <w:ind w:hanging="480"/>
+            <w:divId w:val="1846433215"/>
+            <w:rPr>
+              <w:rFonts w:eastAsia="Times New Roman"/>
+            </w:rPr>
+          </w:pPr>
+          <w:r>
+            <w:rPr>
+              <w:rFonts w:eastAsia="Times New Roman"/>
+            </w:rPr>
+            <w:t>Serious Brothers, 2022. Imagine Earth - Planetary Colonization [online]. Available at: https://www.imagineearth.info/ [Accessed 27 November 2022].</w:t>
+          </w:r>
+        </w:p>
+        <w:p>
+          <w:pPr>
+            <w:autoSpaceDE w:val="0"/>
+            <w:autoSpaceDN w:val="0"/>
+            <w:ind w:hanging="480"/>
+            <w:divId w:val="287979341"/>
             <w:rPr>
               <w:rFonts w:eastAsia="Times New Roman"/>
             </w:rPr>
@@ -3637,6 +4062,62 @@
             <w:rPr>
               <w:rFonts w:eastAsia="Times New Roman"/>
             </w:rPr>
+            <w:t>SeriousGeoGames</w:t>
+          </w:r>
+          <w:proofErr w:type="spellEnd"/>
+          <w:r>
+            <w:rPr>
+              <w:rFonts w:eastAsia="Times New Roman"/>
+            </w:rPr>
+            <w:t xml:space="preserve"> Lab, 2022. </w:t>
+          </w:r>
+          <w:proofErr w:type="spellStart"/>
+          <w:r>
+            <w:rPr>
+              <w:rFonts w:eastAsia="Times New Roman"/>
+            </w:rPr>
+            <w:t>Crabby’s</w:t>
+          </w:r>
+          <w:proofErr w:type="spellEnd"/>
+          <w:r>
+            <w:rPr>
+              <w:rFonts w:eastAsia="Times New Roman"/>
+            </w:rPr>
+            <w:t xml:space="preserve"> Reef – Gaming for the Earth [online]. Available at: https://seriousgeogames.wpcomstaging.com/activities/crabbysreef/ [Accessed 27 November 2022].</w:t>
+          </w:r>
+        </w:p>
+        <w:p>
+          <w:pPr>
+            <w:autoSpaceDE w:val="0"/>
+            <w:autoSpaceDN w:val="0"/>
+            <w:ind w:hanging="480"/>
+            <w:divId w:val="769668878"/>
+            <w:rPr>
+              <w:rFonts w:eastAsia="Times New Roman"/>
+            </w:rPr>
+          </w:pPr>
+          <w:r>
+            <w:rPr>
+              <w:rFonts w:eastAsia="Times New Roman"/>
+            </w:rPr>
+            <w:t>Tabletop Audio, 2022. Ambiences and Music for Tabletop Role Playing Games [online]. Available at: https://tabletopaudio.com/ [Accessed 28 November 2022].</w:t>
+          </w:r>
+        </w:p>
+        <w:p>
+          <w:pPr>
+            <w:autoSpaceDE w:val="0"/>
+            <w:autoSpaceDN w:val="0"/>
+            <w:ind w:hanging="480"/>
+            <w:divId w:val="630326768"/>
+            <w:rPr>
+              <w:rFonts w:eastAsia="Times New Roman"/>
+            </w:rPr>
+          </w:pPr>
+          <w:proofErr w:type="spellStart"/>
+          <w:r>
+            <w:rPr>
+              <w:rFonts w:eastAsia="Times New Roman"/>
+            </w:rPr>
             <w:t>Tsopra</w:t>
           </w:r>
           <w:proofErr w:type="spellEnd"/>
@@ -3673,6 +4154,54 @@
               <w:rFonts w:eastAsia="Times New Roman"/>
             </w:rPr>
             <w:t>, 136. 10.1016/J.IJMEDINF.2020.104074.</w:t>
+          </w:r>
+        </w:p>
+        <w:p>
+          <w:pPr>
+            <w:autoSpaceDE w:val="0"/>
+            <w:autoSpaceDN w:val="0"/>
+            <w:ind w:hanging="480"/>
+            <w:divId w:val="1637494611"/>
+            <w:rPr>
+              <w:rFonts w:eastAsia="Times New Roman"/>
+            </w:rPr>
+          </w:pPr>
+          <w:r>
+            <w:rPr>
+              <w:rFonts w:eastAsia="Times New Roman"/>
+            </w:rPr>
+            <w:t xml:space="preserve">Ullah, M. et al., 2022. Serious Games in Science Education. A Systematic Literature Review. </w:t>
+          </w:r>
+          <w:r>
+            <w:rPr>
+              <w:rFonts w:eastAsia="Times New Roman"/>
+              <w:i/>
+              <w:iCs/>
+            </w:rPr>
+            <w:t>Virtual Reality and Intelligent Hardware</w:t>
+          </w:r>
+          <w:r>
+            <w:rPr>
+              <w:rFonts w:eastAsia="Times New Roman"/>
+            </w:rPr>
+            <w:t>, 4(3), pp.189–209. 10.1016/J.VRIH.2022.02.001.</w:t>
+          </w:r>
+        </w:p>
+        <w:p>
+          <w:pPr>
+            <w:autoSpaceDE w:val="0"/>
+            <w:autoSpaceDN w:val="0"/>
+            <w:ind w:hanging="480"/>
+            <w:divId w:val="523255058"/>
+            <w:rPr>
+              <w:rFonts w:eastAsia="Times New Roman"/>
+            </w:rPr>
+          </w:pPr>
+          <w:r>
+            <w:rPr>
+              <w:rFonts w:eastAsia="Times New Roman"/>
+            </w:rPr>
+            <w:t>United Nations Department of Economic and Social Affairs, 2022. THE 17 GOALS | Sustainable Development [online]. Available at: https://sdgs.un.org/goals [Accessed 29 November 2022].</w:t>
           </w:r>
         </w:p>
         <w:p>
@@ -4446,6 +4975,7 @@
   </w:compat>
   <w:rsids>
     <w:rsidRoot w:val="00787325"/>
+    <w:rsid w:val="00742DBF"/>
     <w:rsid w:val="00787325"/>
     <w:rsid w:val="00AF1797"/>
     <w:rsid w:val="00C065A9"/>
@@ -5219,7 +5749,7 @@
 
 <file path=word/webextensions/taskpanes.xml><?xml version="1.0" encoding="utf-8"?>
 <wetp:taskpanes xmlns:wetp="http://schemas.microsoft.com/office/webextensions/taskpanes/2010/11">
-  <wetp:taskpane dockstate="right" visibility="0" width="438" row="3">
+  <wetp:taskpane dockstate="right" visibility="0" width="350" row="4">
     <wetp:webextensionref xmlns:r="http://schemas.openxmlformats.org/officeDocument/2006/relationships" r:id="rId1"/>
   </wetp:taskpane>
 </wetp:taskpanes>
@@ -5232,7 +5762,7 @@
     <we:reference id="WA104382081" version="1.46.0.0" store="" storeType="OMEX"/>
   </we:alternateReferences>
   <we:properties>
-    <we:property name="MENDELEY_CITATIONS" value="[{&quot;citationID&quot;:&quot;MENDELEY_CITATION_484ee64c-5928-4be2-b24c-d222e45da687&quot;,&quot;properties&quot;:{&quot;noteIndex&quot;:0},&quot;isEdited&quot;:false,&quot;manualOverride&quot;:{&quot;isManuallyOverridden&quot;:false,&quot;citeprocText&quot;:&quot;(Tsopra et al. 2020; Hannig et al. 2012)&quot;,&quot;manualOverrideText&quot;:&quot;&quot;},&quot;citationTag&quot;:&quot;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&quot;,&quot;citationItems&quot;:[{&quot;id&quot;:&quot;92487da4-b5b7-3a6a-9d76-50c934f8f4e1&quot;,&quot;itemData&quot;:{&quot;type&quot;:&quot;article-journal&quot;,&quot;id&quot;:&quot;92487da4-b5b7-3a6a-9d76-50c934f8f4e1&quot;,&quot;title&quot;:&quot;AntibioGame®: A serious game for teaching medical students about antibiotic use&quot;,&quot;author&quot;:[{&quot;family&quot;:&quot;Tsopra&quot;,&quot;given&quot;:&quot;Rosy&quot;,&quot;parse-names&quot;:false,&quot;dropping-particle&quot;:&quot;&quot;,&quot;non-dropping-particle&quot;:&quot;&quot;},{&quot;family&quot;:&quot;Courtine&quot;,&quot;given&quot;:&quot;Mélanie&quot;,&quot;parse-names&quot;:false,&quot;dropping-particle&quot;:&quot;&quot;,&quot;non-dropping-particle&quot;:&quot;&quot;},{&quot;family&quot;:&quot;Sedki&quot;,&quot;given&quot;:&quot;Karima&quot;,&quot;parse-names&quot;:false,&quot;dropping-particle&quot;:&quot;&quot;,&quot;non-dropping-particle&quot;:&quot;&quot;},{&quot;family&quot;:&quot;Eap&quot;,&quot;given&quot;:&quot;David&quot;,&quot;parse-names&quot;:false,&quot;dropping-particle&quot;:&quot;&quot;,&quot;non-dropping-particle&quot;:&quot;&quot;},{&quot;family&quot;:&quot;Cabal&quot;,&quot;given&quot;:&quot;Manon&quot;,&quot;parse-names&quot;:false,&quot;dropping-particle&quot;:&quot;&quot;,&quot;non-dropping-particle&quot;:&quot;&quot;},{&quot;family&quot;:&quot;Cohen&quot;,&quot;given&quot;:&quot;Samuel&quot;,&quot;parse-names&quot;:false,&quot;dropping-particle&quot;:&quot;&quot;,&quot;non-dropping-particle&quot;:&quot;&quot;},{&quot;family&quot;:&quot;Bouchaud&quot;,&quot;given&quot;:&quot;Olivier&quot;,&quot;parse-names&quot;:false,&quot;dropping-particle&quot;:&quot;&quot;,&quot;non-dropping-particle&quot;:&quot;&quot;},{&quot;family&quot;:&quot;Mechaï&quot;,&quot;given&quot;:&quot;Frédéric&quot;,&quot;parse-names&quot;:false,&quot;dropping-particle&quot;:&quot;&quot;,&quot;non-dropping-particle&quot;:&quot;&quot;},{&quot;family&quot;:&quot;Lamy&quot;,&quot;given&quot;:&quot;Jean Baptiste&quot;,&quot;parse-names&quot;:false,&quot;dropping-particle&quot;:&quot;&quot;,&quot;non-dropping-particle&quot;:&quot;&quot;}],&quot;container-title&quot;:&quot;International Journal of Medical Informatics&quot;,&quot;container-title-short&quot;:&quot;Int J Med Inform&quot;,&quot;accessed&quot;:{&quot;date-parts&quot;:[[2022,11,27]]},&quot;DOI&quot;:&quot;10.1016/J.IJMEDINF.2020.104074&quot;,&quot;ISSN&quot;:&quot;18728243&quot;,&quot;PMID&quot;:&quot;31926355&quot;,&quot;issued&quot;:{&quot;date-parts&quot;:[[2020,4,1]]},&quot;abstract&quot;:&quot;Introduction: Measures for controlling antimicrobial resistance are urgently required. We describe here AntibioGame®, a serious game for improving the training of medical students in antibiotic use in primary care. Objective: We aimed to design a serious game for antibiotics teaching and to evaluate its usability and playability by medical students. Methods: We used various gamification techniques (e.g. use of mascots, avatars, rewards, leader board) and cartoon graphics in the design of AntibioGame®. This game implements clinical case templates built from a list of learning goals defined by a medical team through an analysis of clinical practice guidelines. The game was evaluated by asking medical students to rate their satisfaction and the usability and playability of the game on an electronic form and through group discussions. The electronic form was derived from the MEEGA + scale, a five-point Likert scale including 32 items for assessing both usability and playability. Results: AntibioGame® is a case-based game in which students play the role of a doctor meeting patients in consultation and helping other health professionals to solve their problems, as in real life. The scenarios are realistic and cover situations frequently encountered in primary care. The 57 medical students enrolled found the game attractive, usable, fun, and appropriate for learning. Game quality was considered “good” (score = 60 on the MEEGA + scale). All the students said they would recommend the game, 96 % liked it and 81 % would use it for revision. Conclusion: AntibioGame® is a promising tool for improving knowledge in antibiotic prescription that could easily be included in multifaceted programs for training medical students.&quot;,&quot;publisher&quot;:&quot;Elsevier Ireland Ltd&quot;,&quot;volume&quot;:&quot;136&quot;},&quot;isTemporary&quot;:false},{&quot;id&quot;:&quot;1f46f5cc-9e71-3957-980d-f1d766bb3e48&quot;,&quot;itemData&quot;:{&quot;type&quot;:&quot;article-journal&quot;,&quot;id&quot;:&quot;1f46f5cc-9e71-3957-980d-f1d766bb3e48&quot;,&quot;title&quot;:&quot;EMedOffice: A web-based collaborative serious game for teaching optimal design of a medical practice&quot;,&quot;author&quot;:[{&quot;family&quot;:&quot;Hannig&quot;,&quot;given&quot;:&quot;Andreas&quot;,&quot;parse-names&quot;:false,&quot;dropping-particle&quot;:&quot;&quot;,&quot;non-dropping-particle&quot;:&quot;&quot;},{&quot;family&quot;:&quot;Kuth&quot;,&quot;given&quot;:&quot;Nicole&quot;,&quot;parse-names&quot;:false,&quot;dropping-particle&quot;:&quot;&quot;,&quot;non-dropping-particle&quot;:&quot;&quot;},{&quot;family&quot;:&quot;Özman&quot;,&quot;given&quot;:&quot;Monika&quot;,&quot;parse-names&quot;:false,&quot;dropping-particle&quot;:&quot;&quot;,&quot;non-dropping-particle&quot;:&quot;&quot;},{&quot;family&quot;:&quot;Jonas&quot;,&quot;given&quot;:&quot;Stephan&quot;,&quot;parse-names&quot;:false,&quot;dropping-particle&quot;:&quot;&quot;,&quot;non-dropping-particle&quot;:&quot;&quot;},{&quot;family&quot;:&quot;Spreckelsen&quot;,&quot;given&quot;:&quot;Cord&quot;,&quot;parse-names&quot;:false,&quot;dropping-particle&quot;:&quot;&quot;,&quot;non-dropping-particle&quot;:&quot;&quot;}],&quot;container-title&quot;:&quot;BMC Medical Education&quot;,&quot;container-title-short&quot;:&quot;BMC Med Educ&quot;,&quot;accessed&quot;:{&quot;date-parts&quot;:[[2022,11,27]]},&quot;DOI&quot;:&quot;10.1186/1472-6920-12-104/FIGURES/13&quot;,&quot;ISSN&quot;:&quot;14726920&quot;,&quot;PMID&quot;:&quot;23110606&quot;,&quot;URL&quot;:&quot;https://bmcmededuc.biomedcentral.com/articles/10.1186/1472-6920-12-104&quot;,&quot;issued&quot;:{&quot;date-parts&quot;:[[2012,10,31]]},&quot;page&quot;:&quot;1-15&quot;,&quot;abstract&quot;:&quot;Background: Preparing medical students for the takeover or the start-up of a medical practice is an important challenge in Germany today. Therefore, this paper presents a computer-aided serious game (eMedOffice) developed and currently in use at the RWTH Aachen University Medical School. The game is part of the attempt to teach medical students the organizational and conceptual basics of the medical practice of a general practitioner in a problem-based learning environment. This paper introduces methods and concepts used to develop the serious game and describes the results of an evaluation of the game's application in curricular courses at the Medical School. Results: Results of the conducted evaluation gave evidence of a positive learning effect of the serious game. Educational supervisors observed strong collaboration among the players inspired by the competitive gaming aspects. In addition, an increase in willingness to learn and the exploration of new self-invented ideas were observed and valuable proposals for further prospective enhancements were elicited. A statistical analysis of the results of an evaluation provided a clear indication of the positive learning effect of the game. A usability questionnaire survey revealed a very good overall score of 4.07 (5=best, 1=worst). Conclusions: We consider web-based, collaborative serious games to be a promising means of improving medical education. The insights gained by the implementation of eMedOffice will promote the future development of more effective serious games for integration into curricular courses of the RWTH Aachen University Medical School. © 2012 Hannig et al.; licensee BioMed Central Ltd.&quot;,&quot;publisher&quot;:&quot;BioMed Central&quot;,&quot;issue&quot;:&quot;1&quot;,&quot;volume&quot;:&quot;12&quot;},&quot;isTemporary&quot;:false}]},{&quot;citationID&quot;:&quot;MENDELEY_CITATION_2728bb9d-ff80-4e7e-9083-87b4d7f1b619&quot;,&quot;properties&quot;:{&quot;noteIndex&quot;:0},&quot;isEdited&quot;:false,&quot;manualOverride&quot;:{&quot;isManuallyOverridden&quot;:false,&quot;citeprocText&quot;:&quot;(Chittaro, Buttussi 2015)&quot;,&quot;manualOverrideText&quot;:&quot;&quot;},&quot;citationTag&quot;:&quot;MENDELEY_CITATION_v3_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&quot;,&quot;citationItems&quot;:[{&quot;id&quot;:&quot;b681fa80-3632-3a00-9faa-d4f1bb93e882&quot;,&quot;itemData&quot;:{&quot;type&quot;:&quot;article-journal&quot;,&quot;id&quot;:&quot;b681fa80-3632-3a00-9faa-d4f1bb93e882&quot;,&quot;title&quot;:&quot;Assessing Knowledge Retention of an Immersive Serious Game vs. a Traditional Education Method in Aviation Safety; Assessing Knowledge Retention of an Immersive Serious Game vs. a Traditional Education Method in Aviation Safety&quot;,&quot;author&quot;:[{&quot;family&quot;:&quot;Chittaro&quot;,&quot;given&quot;:&quot;Luca&quot;,&quot;parse-names&quot;:false,&quot;dropping-particle&quot;:&quot;&quot;,&quot;non-dropping-particle&quot;:&quot;&quot;},{&quot;family&quot;:&quot;Buttussi&quot;,&quot;given&quot;:&quot;Fabio&quot;,&quot;parse-names&quot;:false,&quot;dropping-particle&quot;:&quot;&quot;,&quot;non-dropping-particle&quot;:&quot;&quot;}],&quot;container-title&quot;:&quot;IEEE Transactions on Visualization and Computer Graphics&quot;,&quot;container-title-short&quot;:&quot;IEEE Trans Vis Comput Graph&quot;,&quot;DOI&quot;:&quot;10.1109/TVCG.201&quot;,&quot;URL&quot;:&quot;http://www.ieee.org/publications_standards/publications/rights/index.html&quot;,&quot;issued&quot;:{&quot;date-parts&quot;:[[2015]]},&quot;abstract&quot;:&quot;Thanks to the increasing availability of consumer head-mounted displays, educational applications of immersive VR could now reach to the general public, especially if they include gaming elements (immersive serious games). Safety education of citizens could be a particularly promising domain for immersive serious games, because people tend not to pay attention to and benefit from current safety materials. In this paper, we propose an HMD-based immersive game for educating passengers about aviation safety that allows players to experience a serious aircraft emergency with the goal of surviving it. We compare the proposed approach to a traditional aviation safety education method (the safety card) used by airlines. Unlike most studies of VR for safety knowledge acquisition, we do not focus only on assessing learning immediately after the experience but we extend our attention to knowledge retention over a longer time span. This is a fundamental requirement, because people need to retain safety procedures in order to apply them when faced with danger. A knowledge test administered before, immediately after and one week after the experimental condition showed that the immersive serious game was superior to the safety card. Moreover, subjective as well as physiological measurements employed in the study showed that the immersive serious game was more engaging and fear-arousing than the safety card, a factor that can contribute to explain the obtained superior retention, as we discuss in the paper.&quot;,&quot;volume&quot;:&quot;21&quot;},&quot;isTemporary&quot;:false}]},{&quot;citationID&quot;:&quot;MENDELEY_CITATION_daf66dc8-d2ce-49e1-ac2e-266095ce7a8d&quot;,&quot;properties&quot;:{&quot;noteIndex&quot;:0},&quot;isEdited&quot;:false,&quot;manualOverride&quot;:{&quot;isManuallyOverridden&quot;:false,&quot;citeprocText&quot;:&quot;(Alyaz et al. 2017)&quot;,&quot;manualOverrideText&quot;:&quot;&quot;},&quot;citationTag&quot;:&quot;MENDELEY_CITATION_v3_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&quot;,&quot;citationItems&quot;:[{&quot;id&quot;:&quot;f709722f-b04b-31ee-b1dd-c5f87054ef26&quot;,&quot;itemData&quot;:{&quot;type&quot;:&quot;article-journal&quot;,&quot;id&quot;:&quot;f709722f-b04b-31ee-b1dd-c5f87054ef26&quot;,&quot;title&quot;:&quot;A Study on Using Serious Games in Teaching German as a Foreign Language.&quot;,&quot;author&quot;:[{&quot;family&quot;:&quot;Alyaz&quot;,&quot;given&quot;:&quot;Yunus&quot;,&quot;parse-names&quot;:false,&quot;dropping-particle&quot;:&quot;&quot;,&quot;non-dropping-particle&quot;:&quot;&quot;},{&quot;family&quot;:&quot;Spaniel-Weise&quot;,&quot;given&quot;:&quot;Dorothea&quot;,&quot;parse-names&quot;:false,&quot;dropping-particle&quot;:&quot;&quot;,&quot;non-dropping-particle&quot;:&quot;&quot;},{&quot;family&quot;:&quot;Gursoy&quot;,&quot;given&quot;:&quot;Esim&quot;,&quot;parse-names&quot;:false,&quot;dropping-particle&quot;:&quot;&quot;,&quot;non-dropping-particle&quot;:&quot;&quot;}],&quot;container-title&quot;:&quot;Journal of Education and Learning&quot;,&quot;accessed&quot;:{&quot;date-parts&quot;:[[2022,11,27]]},&quot;DOI&quot;:&quot;10.5539/jel.v6n3p250&quot;,&quot;ISSN&quot;:&quot;-1927-525&quot;,&quot;issued&quot;:{&quot;date-parts&quot;:[[2017]]},&quot;page&quot;:&quot;250-264&quot;,&quot;abstract&quot;:&quot;The interest in Digital Game-Based Language Learning (DGBLL) has increased considerably in recent years although being a relatively new approach. Despite the interest that DGBLL took, the studies in the context of German as a Foreign Language (FL) are quite limited. Moreover, DGBLL in the Turkish context is not prevalent. Due to this gap in the literature, a research project was launched at a big state university in Turkey in 2014 to explore the potentials and limitations of DGBLL. The study focuses specifically on serious games for FL teaching and learning. The aim of the project, in addition to the promotion of linguistic skills of the learners, is to contribute to the development of professional qualifications of the future FL teachers. The present research aims to report on the pilot study of the project. A one group pre-test post-test research design was used in the study. Quantitative data was collected via two opinion questionnaires implemented at the beginning and at the end&quot;,&quot;publisher&quot;:&quot;Canadian Center of Science and Education. 1120 Finch Avenue West Suite 701-309, Toronto, OH M3J 3H7, Canada. Tel: 416-642-2606; Fax: 416-642-2608; e-mail: jel@ccsenet.org; Web site: http://www.ccsenet.org/journal/index.php/jel&quot;,&quot;issue&quot;:&quot;3&quot;,&quot;volume&quot;:&quot;6&quot;,&quot;container-title-short&quot;:&quot;&quot;},&quot;isTemporary&quot;:false}]},{&quot;citationID&quot;:&quot;MENDELEY_CITATION_a84cf1fc-c888-4d2d-b691-382732d9e261&quot;,&quot;properties&quot;:{&quot;noteIndex&quot;:0},&quot;isEdited&quot;:false,&quot;manualOverride&quot;:{&quot;isManuallyOverridden&quot;:false,&quot;citeprocText&quot;:&quot;(Serious Brothers 2022)&quot;,&quot;manualOverrideText&quot;:&quot;&quot;},&quot;citationTag&quot;:&quot;MENDELEY_CITATION_v3_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&quot;,&quot;citationItems&quot;:[{&quot;id&quot;:&quot;79c71155-b243-3e40-8e43-79ad26834a0a&quot;,&quot;itemData&quot;:{&quot;type&quot;:&quot;webpage&quot;,&quot;id&quot;:&quot;79c71155-b243-3e40-8e43-79ad26834a0a&quot;,&quot;title&quot;:&quot;Imagine Earth - Planetary Colonization&quot;,&quot;author&quot;:[{&quot;family&quot;:&quot;Serious Brothers&quot;,&quot;given&quot;:&quot;&quot;,&quot;parse-names&quot;:false,&quot;dropping-particle&quot;:&quot;&quot;,&quot;non-dropping-particle&quot;:&quot;&quot;}],&quot;accessed&quot;:{&quot;date-parts&quot;:[[2022,11,27]]},&quot;URL&quot;:&quot;https://www.imagineearth.info/&quot;,&quot;issued&quot;:{&quot;date-parts&quot;:[[2022]]},&quot;container-title-short&quot;:&quot;&quot;},&quot;isTemporary&quot;:false}]},{&quot;citationID&quot;:&quot;MENDELEY_CITATION_f5db5fb2-0164-48f1-9c24-0e146ac279ce&quot;,&quot;properties&quot;:{&quot;noteIndex&quot;:0},&quot;isEdited&quot;:false,&quot;manualOverride&quot;:{&quot;isManuallyOverridden&quot;:false,&quot;citeprocText&quot;:&quot;(SeriousGeoGames Lab 2022)&quot;,&quot;manualOverrideText&quot;:&quot;&quot;},&quot;citationTag&quot;:&quot;MENDELEY_CITATION_v3_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&quot;,&quot;citationItems&quot;:[{&quot;id&quot;:&quot;a2f02b2c-2d75-3a70-87f2-303cb0116373&quot;,&quot;itemData&quot;:{&quot;type&quot;:&quot;webpage&quot;,&quot;id&quot;:&quot;a2f02b2c-2d75-3a70-87f2-303cb0116373&quot;,&quot;title&quot;:&quot;Crabby’s Reef – Gaming for the Earth&quot;,&quot;author&quot;:[{&quot;family&quot;:&quot;SeriousGeoGames Lab&quot;,&quot;given&quot;:&quot;&quot;,&quot;parse-names&quot;:false,&quot;dropping-particle&quot;:&quot;&quot;,&quot;non-dropping-particle&quot;:&quot;&quot;}],&quot;accessed&quot;:{&quot;date-parts&quot;:[[2022,11,27]]},&quot;URL&quot;:&quot;https://seriousgeogames.wpcomstaging.com/activities/crabbysreef/&quot;,&quot;issued&quot;:{&quot;date-parts&quot;:[[2022]]},&quot;container-title-short&quot;:&quot;&quot;},&quot;isTemporary&quot;:false}]},{&quot;citationID&quot;:&quot;MENDELEY_CITATION_720bdf39-d9b9-4b4b-bc84-33b367197c7b&quot;,&quot;properties&quot;:{&quot;noteIndex&quot;:0},&quot;isEdited&quot;:false,&quot;manualOverride&quot;:{&quot;isManuallyOverridden&quot;:false,&quot;citeprocText&quot;:&quot;(Tabletop Audio n.d.)&quot;,&quot;manualOverrideText&quot;:&quot;&quot;},&quot;citationTag&quot;:&quot;MENDELEY_CITATION_v3_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&quot;,&quot;citationItems&quot;:[{&quot;id&quot;:&quot;8df6929a-7747-3690-9fbc-38fa4b0af069&quot;,&quot;itemData&quot;:{&quot;type&quot;:&quot;webpage&quot;,&quot;id&quot;:&quot;8df6929a-7747-3690-9fbc-38fa4b0af069&quot;,&quot;title&quot;:&quot;Ambiences and Music for Tabletop Role Playing Games&quot;,&quot;author&quot;:[{&quot;family&quot;:&quot;Tabletop Audio&quot;,&quot;given&quot;:&quot;&quot;,&quot;parse-names&quot;:false,&quot;dropping-particle&quot;:&quot;&quot;,&quot;non-dropping-particle&quot;:&quot;&quot;}],&quot;accessed&quot;:{&quot;date-parts&quot;:[[2022,11,28]]},&quot;URL&quot;:&quot;https://tabletopaudio.com/&quot;,&quot;container-title-short&quot;:&quot;&quot;},&quot;isTemporary&quot;:false}]}]"/>
+    <we:property name="MENDELEY_CITATIONS" value="[{&quot;citationID&quot;:&quot;MENDELEY_CITATION_484ee64c-5928-4be2-b24c-d222e45da687&quot;,&quot;properties&quot;:{&quot;noteIndex&quot;:0},&quot;isEdited&quot;:false,&quot;manualOverride&quot;:{&quot;isManuallyOverridden&quot;:false,&quot;citeprocText&quot;:&quot;(Tsopra et al. 2020; Hannig et al. 2012)&quot;,&quot;manualOverrideText&quot;:&quot;&quot;},&quot;citationTag&quot;:&quot;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&quot;,&quot;citationItems&quot;:[{&quot;id&quot;:&quot;92487da4-b5b7-3a6a-9d76-50c934f8f4e1&quot;,&quot;itemData&quot;:{&quot;type&quot;:&quot;article-journal&quot;,&quot;id&quot;:&quot;92487da4-b5b7-3a6a-9d76-50c934f8f4e1&quot;,&quot;title&quot;:&quot;AntibioGame®: A serious game for teaching medical students about antibiotic use&quot;,&quot;author&quot;:[{&quot;family&quot;:&quot;Tsopra&quot;,&quot;given&quot;:&quot;Rosy&quot;,&quot;parse-names&quot;:false,&quot;dropping-particle&quot;:&quot;&quot;,&quot;non-dropping-particle&quot;:&quot;&quot;},{&quot;family&quot;:&quot;Courtine&quot;,&quot;given&quot;:&quot;Mélanie&quot;,&quot;parse-names&quot;:false,&quot;dropping-particle&quot;:&quot;&quot;,&quot;non-dropping-particle&quot;:&quot;&quot;},{&quot;family&quot;:&quot;Sedki&quot;,&quot;given&quot;:&quot;Karima&quot;,&quot;parse-names&quot;:false,&quot;dropping-particle&quot;:&quot;&quot;,&quot;non-dropping-particle&quot;:&quot;&quot;},{&quot;family&quot;:&quot;Eap&quot;,&quot;given&quot;:&quot;David&quot;,&quot;parse-names&quot;:false,&quot;dropping-particle&quot;:&quot;&quot;,&quot;non-dropping-particle&quot;:&quot;&quot;},{&quot;family&quot;:&quot;Cabal&quot;,&quot;given&quot;:&quot;Manon&quot;,&quot;parse-names&quot;:false,&quot;dropping-particle&quot;:&quot;&quot;,&quot;non-dropping-particle&quot;:&quot;&quot;},{&quot;family&quot;:&quot;Cohen&quot;,&quot;given&quot;:&quot;Samuel&quot;,&quot;parse-names&quot;:false,&quot;dropping-particle&quot;:&quot;&quot;,&quot;non-dropping-particle&quot;:&quot;&quot;},{&quot;family&quot;:&quot;Bouchaud&quot;,&quot;given&quot;:&quot;Olivier&quot;,&quot;parse-names&quot;:false,&quot;dropping-particle&quot;:&quot;&quot;,&quot;non-dropping-particle&quot;:&quot;&quot;},{&quot;family&quot;:&quot;Mechaï&quot;,&quot;given&quot;:&quot;Frédéric&quot;,&quot;parse-names&quot;:false,&quot;dropping-particle&quot;:&quot;&quot;,&quot;non-dropping-particle&quot;:&quot;&quot;},{&quot;family&quot;:&quot;Lamy&quot;,&quot;given&quot;:&quot;Jean Baptiste&quot;,&quot;parse-names&quot;:false,&quot;dropping-particle&quot;:&quot;&quot;,&quot;non-dropping-particle&quot;:&quot;&quot;}],&quot;container-title&quot;:&quot;International Journal of Medical Informatics&quot;,&quot;container-title-short&quot;:&quot;Int J Med Inform&quot;,&quot;accessed&quot;:{&quot;date-parts&quot;:[[2022,11,27]]},&quot;DOI&quot;:&quot;10.1016/J.IJMEDINF.2020.104074&quot;,&quot;ISSN&quot;:&quot;18728243&quot;,&quot;PMID&quot;:&quot;31926355&quot;,&quot;issued&quot;:{&quot;date-parts&quot;:[[2020,4,1]]},&quot;abstract&quot;:&quot;Introduction: Measures for controlling antimicrobial resistance are urgently required. We describe here AntibioGame®, a serious game for improving the training of medical students in antibiotic use in primary care. Objective: We aimed to design a serious game for antibiotics teaching and to evaluate its usability and playability by medical students. Methods: We used various gamification techniques (e.g. use of mascots, avatars, rewards, leader board) and cartoon graphics in the design of AntibioGame®. This game implements clinical case templates built from a list of learning goals defined by a medical team through an analysis of clinical practice guidelines. The game was evaluated by asking medical students to rate their satisfaction and the usability and playability of the game on an electronic form and through group discussions. The electronic form was derived from the MEEGA + scale, a five-point Likert scale including 32 items for assessing both usability and playability. Results: AntibioGame® is a case-based game in which students play the role of a doctor meeting patients in consultation and helping other health professionals to solve their problems, as in real life. The scenarios are realistic and cover situations frequently encountered in primary care. The 57 medical students enrolled found the game attractive, usable, fun, and appropriate for learning. Game quality was considered “good” (score = 60 on the MEEGA + scale). All the students said they would recommend the game, 96 % liked it and 81 % would use it for revision. Conclusion: AntibioGame® is a promising tool for improving knowledge in antibiotic prescription that could easily be included in multifaceted programs for training medical students.&quot;,&quot;publisher&quot;:&quot;Elsevier Ireland Ltd&quot;,&quot;volume&quot;:&quot;136&quot;},&quot;isTemporary&quot;:false},{&quot;id&quot;:&quot;1f46f5cc-9e71-3957-980d-f1d766bb3e48&quot;,&quot;itemData&quot;:{&quot;type&quot;:&quot;article-journal&quot;,&quot;id&quot;:&quot;1f46f5cc-9e71-3957-980d-f1d766bb3e48&quot;,&quot;title&quot;:&quot;EMedOffice: A web-based collaborative serious game for teaching optimal design of a medical practice&quot;,&quot;author&quot;:[{&quot;family&quot;:&quot;Hannig&quot;,&quot;given&quot;:&quot;Andreas&quot;,&quot;parse-names&quot;:false,&quot;dropping-particle&quot;:&quot;&quot;,&quot;non-dropping-particle&quot;:&quot;&quot;},{&quot;family&quot;:&quot;Kuth&quot;,&quot;given&quot;:&quot;Nicole&quot;,&quot;parse-names&quot;:false,&quot;dropping-particle&quot;:&quot;&quot;,&quot;non-dropping-particle&quot;:&quot;&quot;},{&quot;family&quot;:&quot;Özman&quot;,&quot;given&quot;:&quot;Monika&quot;,&quot;parse-names&quot;:false,&quot;dropping-particle&quot;:&quot;&quot;,&quot;non-dropping-particle&quot;:&quot;&quot;},{&quot;family&quot;:&quot;Jonas&quot;,&quot;given&quot;:&quot;Stephan&quot;,&quot;parse-names&quot;:false,&quot;dropping-particle&quot;:&quot;&quot;,&quot;non-dropping-particle&quot;:&quot;&quot;},{&quot;family&quot;:&quot;Spreckelsen&quot;,&quot;given&quot;:&quot;Cord&quot;,&quot;parse-names&quot;:false,&quot;dropping-particle&quot;:&quot;&quot;,&quot;non-dropping-particle&quot;:&quot;&quot;}],&quot;container-title&quot;:&quot;BMC Medical Education&quot;,&quot;container-title-short&quot;:&quot;BMC Med Educ&quot;,&quot;accessed&quot;:{&quot;date-parts&quot;:[[2022,11,27]]},&quot;DOI&quot;:&quot;10.1186/1472-6920-12-104/FIGURES/13&quot;,&quot;ISSN&quot;:&quot;14726920&quot;,&quot;PMID&quot;:&quot;23110606&quot;,&quot;URL&quot;:&quot;https://bmcmededuc.biomedcentral.com/articles/10.1186/1472-6920-12-104&quot;,&quot;issued&quot;:{&quot;date-parts&quot;:[[2012,10,31]]},&quot;page&quot;:&quot;1-15&quot;,&quot;abstract&quot;:&quot;Background: Preparing medical students for the takeover or the start-up of a medical practice is an important challenge in Germany today. Therefore, this paper presents a computer-aided serious game (eMedOffice) developed and currently in use at the RWTH Aachen University Medical School. The game is part of the attempt to teach medical students the organizational and conceptual basics of the medical practice of a general practitioner in a problem-based learning environment. This paper introduces methods and concepts used to develop the serious game and describes the results of an evaluation of the game's application in curricular courses at the Medical School. Results: Results of the conducted evaluation gave evidence of a positive learning effect of the serious game. Educational supervisors observed strong collaboration among the players inspired by the competitive gaming aspects. In addition, an increase in willingness to learn and the exploration of new self-invented ideas were observed and valuable proposals for further prospective enhancements were elicited. A statistical analysis of the results of an evaluation provided a clear indication of the positive learning effect of the game. A usability questionnaire survey revealed a very good overall score of 4.07 (5=best, 1=worst). Conclusions: We consider web-based, collaborative serious games to be a promising means of improving medical education. The insights gained by the implementation of eMedOffice will promote the future development of more effective serious games for integration into curricular courses of the RWTH Aachen University Medical School. © 2012 Hannig et al.; licensee BioMed Central Ltd.&quot;,&quot;publisher&quot;:&quot;BioMed Central&quot;,&quot;issue&quot;:&quot;1&quot;,&quot;volume&quot;:&quot;12&quot;},&quot;isTemporary&quot;:false}]},{&quot;citationID&quot;:&quot;MENDELEY_CITATION_2728bb9d-ff80-4e7e-9083-87b4d7f1b619&quot;,&quot;properties&quot;:{&quot;noteIndex&quot;:0},&quot;isEdited&quot;:false,&quot;manualOverride&quot;:{&quot;isManuallyOverridden&quot;:false,&quot;citeprocText&quot;:&quot;(Chittaro, Buttussi 2015)&quot;,&quot;manualOverrideText&quot;:&quot;&quot;},&quot;citationTag&quot;:&quot;MENDELEY_CITATION_v3_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&quot;,&quot;citationItems&quot;:[{&quot;id&quot;:&quot;b681fa80-3632-3a00-9faa-d4f1bb93e882&quot;,&quot;itemData&quot;:{&quot;type&quot;:&quot;article-journal&quot;,&quot;id&quot;:&quot;b681fa80-3632-3a00-9faa-d4f1bb93e882&quot;,&quot;title&quot;:&quot;Assessing Knowledge Retention of an Immersive Serious Game vs. a Traditional Education Method in Aviation Safety; Assessing Knowledge Retention of an Immersive Serious Game vs. a Traditional Education Method in Aviation Safety&quot;,&quot;author&quot;:[{&quot;family&quot;:&quot;Chittaro&quot;,&quot;given&quot;:&quot;Luca&quot;,&quot;parse-names&quot;:false,&quot;dropping-particle&quot;:&quot;&quot;,&quot;non-dropping-particle&quot;:&quot;&quot;},{&quot;family&quot;:&quot;Buttussi&quot;,&quot;given&quot;:&quot;Fabio&quot;,&quot;parse-names&quot;:false,&quot;dropping-particle&quot;:&quot;&quot;,&quot;non-dropping-particle&quot;:&quot;&quot;}],&quot;container-title&quot;:&quot;IEEE Transactions on Visualization and Computer Graphics&quot;,&quot;container-title-short&quot;:&quot;IEEE Trans Vis Comput Graph&quot;,&quot;DOI&quot;:&quot;10.1109/TVCG.201&quot;,&quot;URL&quot;:&quot;http://www.ieee.org/publications_standards/publications/rights/index.html&quot;,&quot;issued&quot;:{&quot;date-parts&quot;:[[2015]]},&quot;abstract&quot;:&quot;Thanks to the increasing availability of consumer head-mounted displays, educational applications of immersive VR could now reach to the general public, especially if they include gaming elements (immersive serious games). Safety education of citizens could be a particularly promising domain for immersive serious games, because people tend not to pay attention to and benefit from current safety materials. In this paper, we propose an HMD-based immersive game for educating passengers about aviation safety that allows players to experience a serious aircraft emergency with the goal of surviving it. We compare the proposed approach to a traditional aviation safety education method (the safety card) used by airlines. Unlike most studies of VR for safety knowledge acquisition, we do not focus only on assessing learning immediately after the experience but we extend our attention to knowledge retention over a longer time span. This is a fundamental requirement, because people need to retain safety procedures in order to apply them when faced with danger. A knowledge test administered before, immediately after and one week after the experimental condition showed that the immersive serious game was superior to the safety card. Moreover, subjective as well as physiological measurements employed in the study showed that the immersive serious game was more engaging and fear-arousing than the safety card, a factor that can contribute to explain the obtained superior retention, as we discuss in the paper.&quot;,&quot;volume&quot;:&quot;21&quot;},&quot;isTemporary&quot;:false}]},{&quot;citationID&quot;:&quot;MENDELEY_CITATION_daf66dc8-d2ce-49e1-ac2e-266095ce7a8d&quot;,&quot;properties&quot;:{&quot;noteIndex&quot;:0},&quot;isEdited&quot;:false,&quot;manualOverride&quot;:{&quot;isManuallyOverridden&quot;:false,&quot;citeprocText&quot;:&quot;(Alyaz et al. 2017)&quot;,&quot;manualOverrideText&quot;:&quot;&quot;},&quot;citationTag&quot;:&quot;MENDELEY_CITATION_v3_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&quot;,&quot;citationItems&quot;:[{&quot;id&quot;:&quot;f709722f-b04b-31ee-b1dd-c5f87054ef26&quot;,&quot;itemData&quot;:{&quot;type&quot;:&quot;article-journal&quot;,&quot;id&quot;:&quot;f709722f-b04b-31ee-b1dd-c5f87054ef26&quot;,&quot;title&quot;:&quot;A Study on Using Serious Games in Teaching German as a Foreign Language.&quot;,&quot;author&quot;:[{&quot;family&quot;:&quot;Alyaz&quot;,&quot;given&quot;:&quot;Yunus&quot;,&quot;parse-names&quot;:false,&quot;dropping-particle&quot;:&quot;&quot;,&quot;non-dropping-particle&quot;:&quot;&quot;},{&quot;family&quot;:&quot;Spaniel-Weise&quot;,&quot;given&quot;:&quot;Dorothea&quot;,&quot;parse-names&quot;:false,&quot;dropping-particle&quot;:&quot;&quot;,&quot;non-dropping-particle&quot;:&quot;&quot;},{&quot;family&quot;:&quot;Gursoy&quot;,&quot;given&quot;:&quot;Esim&quot;,&quot;parse-names&quot;:false,&quot;dropping-particle&quot;:&quot;&quot;,&quot;non-dropping-particle&quot;:&quot;&quot;}],&quot;container-title&quot;:&quot;Journal of Education and Learning&quot;,&quot;accessed&quot;:{&quot;date-parts&quot;:[[2022,11,27]]},&quot;DOI&quot;:&quot;10.5539/jel.v6n3p250&quot;,&quot;ISSN&quot;:&quot;-1927-525&quot;,&quot;issued&quot;:{&quot;date-parts&quot;:[[2017]]},&quot;page&quot;:&quot;250-264&quot;,&quot;abstract&quot;:&quot;The interest in Digital Game-Based Language Learning (DGBLL) has increased considerably in recent years although being a relatively new approach. Despite the interest that DGBLL took, the studies in the context of German as a Foreign Language (FL) are quite limited. Moreover, DGBLL in the Turkish context is not prevalent. Due to this gap in the literature, a research project was launched at a big state university in Turkey in 2014 to explore the potentials and limitations of DGBLL. The study focuses specifically on serious games for FL teaching and learning. The aim of the project, in addition to the promotion of linguistic skills of the learners, is to contribute to the development of professional qualifications of the future FL teachers. The present research aims to report on the pilot study of the project. A one group pre-test post-test research design was used in the study. Quantitative data was collected via two opinion questionnaires implemented at the beginning and at the end&quot;,&quot;publisher&quot;:&quot;Canadian Center of Science and Education. 1120 Finch Avenue West Suite 701-309, Toronto, OH M3J 3H7, Canada. Tel: 416-642-2606; Fax: 416-642-2608; e-mail: jel@ccsenet.org; Web site: http://www.ccsenet.org/journal/index.php/jel&quot;,&quot;issue&quot;:&quot;3&quot;,&quot;volume&quot;:&quot;6&quot;,&quot;container-title-short&quot;:&quot;&quot;},&quot;isTemporary&quot;:false}]},{&quot;citationID&quot;:&quot;MENDELEY_CITATION_a84cf1fc-c888-4d2d-b691-382732d9e261&quot;,&quot;properties&quot;:{&quot;noteIndex&quot;:0},&quot;isEdited&quot;:false,&quot;manualOverride&quot;:{&quot;isManuallyOverridden&quot;:false,&quot;citeprocText&quot;:&quot;(Serious Brothers 2022)&quot;,&quot;manualOverrideText&quot;:&quot;&quot;},&quot;citationTag&quot;:&quot;MENDELEY_CITATION_v3_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&quot;,&quot;citationItems&quot;:[{&quot;id&quot;:&quot;79c71155-b243-3e40-8e43-79ad26834a0a&quot;,&quot;itemData&quot;:{&quot;type&quot;:&quot;webpage&quot;,&quot;id&quot;:&quot;79c71155-b243-3e40-8e43-79ad26834a0a&quot;,&quot;title&quot;:&quot;Imagine Earth - Planetary Colonization&quot;,&quot;author&quot;:[{&quot;family&quot;:&quot;Serious Brothers&quot;,&quot;given&quot;:&quot;&quot;,&quot;parse-names&quot;:false,&quot;dropping-particle&quot;:&quot;&quot;,&quot;non-dropping-particle&quot;:&quot;&quot;}],&quot;accessed&quot;:{&quot;date-parts&quot;:[[2022,11,27]]},&quot;URL&quot;:&quot;https://www.imagineearth.info/&quot;,&quot;issued&quot;:{&quot;date-parts&quot;:[[2022]]},&quot;container-title-short&quot;:&quot;&quot;},&quot;isTemporary&quot;:false}]},{&quot;citationID&quot;:&quot;MENDELEY_CITATION_f5db5fb2-0164-48f1-9c24-0e146ac279ce&quot;,&quot;properties&quot;:{&quot;noteIndex&quot;:0},&quot;isEdited&quot;:false,&quot;manualOverride&quot;:{&quot;isManuallyOverridden&quot;:false,&quot;citeprocText&quot;:&quot;(SeriousGeoGames Lab 2022)&quot;,&quot;manualOverrideText&quot;:&quot;&quot;},&quot;citationTag&quot;:&quot;MENDELEY_CITATION_v3_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&quot;,&quot;citationItems&quot;:[{&quot;id&quot;:&quot;a2f02b2c-2d75-3a70-87f2-303cb0116373&quot;,&quot;itemData&quot;:{&quot;type&quot;:&quot;webpage&quot;,&quot;id&quot;:&quot;a2f02b2c-2d75-3a70-87f2-303cb0116373&quot;,&quot;title&quot;:&quot;Crabby’s Reef – Gaming for the Earth&quot;,&quot;author&quot;:[{&quot;family&quot;:&quot;SeriousGeoGames Lab&quot;,&quot;given&quot;:&quot;&quot;,&quot;parse-names&quot;:false,&quot;dropping-particle&quot;:&quot;&quot;,&quot;non-dropping-particle&quot;:&quot;&quot;}],&quot;accessed&quot;:{&quot;date-parts&quot;:[[2022,11,27]]},&quot;URL&quot;:&quot;https://seriousgeogames.wpcomstaging.com/activities/crabbysreef/&quot;,&quot;issued&quot;:{&quot;date-parts&quot;:[[2022]]},&quot;container-title-short&quot;:&quot;&quot;},&quot;isTemporary&quot;:false}]},{&quot;citationID&quot;:&quot;MENDELEY_CITATION_aa396648-6674-4147-a522-b1380e58afe3&quot;,&quot;properties&quot;:{&quot;noteIndex&quot;:0},&quot;isEdited&quot;:false,&quot;manualOverride&quot;:{&quot;isManuallyOverridden&quot;:false,&quot;citeprocText&quot;:&quot;(Rossano et al. 2017, p.49)&quot;,&quot;manualOverrideText&quot;:&quot;&quot;},&quot;citationTag&quot;:&quot;MENDELEY_CITATION_v3_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&quot;,&quot;citationItems&quot;:[{&quot;label&quot;:&quot;page&quot;,&quot;id&quot;:&quot;272fbc5e-4806-3281-9c89-9010577c8409&quot;,&quot;itemData&quot;:{&quot;type&quot;:&quot;article-journal&quot;,&quot;id&quot;:&quot;272fbc5e-4806-3281-9c89-9010577c8409&quot;,&quot;title&quot;:&quot;A serious game to promote environmental attitude&quot;,&quot;author&quot;:[{&quot;family&quot;:&quot;Rossano&quot;,&quot;given&quot;:&quot;Veronica&quot;,&quot;parse-names&quot;:false,&quot;dropping-particle&quot;:&quot;&quot;,&quot;non-dropping-particle&quot;:&quot;&quot;},{&quot;family&quot;:&quot;Roselli&quot;,&quot;given&quot;:&quot;Teresa&quot;,&quot;parse-names&quot;:false,&quot;dropping-particle&quot;:&quot;&quot;,&quot;non-dropping-particle&quot;:&quot;&quot;},{&quot;family&quot;:&quot;Calvano&quot;,&quot;given&quot;:&quot;Gabriella&quot;,&quot;parse-names&quot;:false,&quot;dropping-particle&quot;:&quot;&quot;,&quot;non-dropping-particle&quot;:&quot;&quot;}],&quot;container-title&quot;:&quot;Smart Innovation, Systems and Technologies&quot;,&quot;accessed&quot;:{&quot;date-parts&quot;:[[2022,11,27]]},&quot;DOI&quot;:&quot;10.1007/978-3-319-59451-4_5/FIGURES/7&quot;,&quot;ISBN&quot;:&quot;9783319594507&quot;,&quot;ISSN&quot;:&quot;21903026&quot;,&quot;URL&quot;:&quot;https://link.springer.com/chapter/10.1007/978-3-319-59451-4_5&quot;,&quot;issued&quot;:{&quot;date-parts&quot;:[[2017]]},&quot;page&quot;:&quot;48-55&quot;,&quot;abstract&quot;:&quot;Environmental attitudes are essential for the today’s world in which shrinking natural resources and pollution are one of the biggest problems of the society. The research challenges go in two directions: on the one hand, the environmental researchers try to reduce the impact of human actions on the environment and, on the other, human researchers try to educate people to adopt ecological behaviour. This is the main issue faced in this research to sensitize young people to the environmental health using multimedia technologies. The paper presents a serious game addressed to primary school pupils aimed at transferring knowledge about marine litter and four species of Mediterranean Sea that are estimated to be at risk of extinction. The aim is to foster knowledge about the marine life and to explain people the problems that marine litter can cause. The results of a pilot study that investigates the usability of the game is presented.&quot;,&quot;publisher&quot;:&quot;Springer Science and Business Media Deutschland GmbH&quot;,&quot;volume&quot;:&quot;75&quot;,&quot;container-title-short&quot;:&quot;&quot;},&quot;isTemporary&quot;:false,&quot;locator&quot;:&quot;49&quot;}]},{&quot;citationID&quot;:&quot;MENDELEY_CITATION_2499f7f7-cba0-4d65-9928-4a067f09bd4c&quot;,&quot;properties&quot;:{&quot;noteIndex&quot;:0},&quot;isEdited&quot;:false,&quot;manualOverride&quot;:{&quot;isManuallyOverridden&quot;:false,&quot;citeprocText&quot;:&quot;(Papastergiou 2009)&quot;,&quot;manualOverrideText&quot;:&quot;&quot;},&quot;citationTag&quot;:&quot;MENDELEY_CITATION_v3_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&quot;,&quot;citationItems&quot;:[{&quot;id&quot;:&quot;ed843b06-94fe-32e2-9e4f-a0c1bec215ea&quot;,&quot;itemData&quot;:{&quot;type&quot;:&quot;article-journal&quot;,&quot;id&quot;:&quot;ed843b06-94fe-32e2-9e4f-a0c1bec215ea&quot;,&quot;title&quot;:&quot;Digital Game-Based Learning in high school Computer Science education: Impact on educational effectiveness and student motivation&quot;,&quot;author&quot;:[{&quot;family&quot;:&quot;Papastergiou&quot;,&quot;given&quot;:&quot;Marina&quot;,&quot;parse-names&quot;:false,&quot;dropping-particle&quot;:&quot;&quot;,&quot;non-dropping-particle&quot;:&quot;&quot;}],&quot;container-title&quot;:&quot;Computers &amp; Education&quot;,&quot;container-title-short&quot;:&quot;Comput Educ&quot;,&quot;accessed&quot;:{&quot;date-parts&quot;:[[2022,11,29]]},&quot;DOI&quot;:&quot;10.1016/J.COMPEDU.2008.06.004&quot;,&quot;ISSN&quot;:&quot;0360-1315&quot;,&quot;issued&quot;:{&quot;date-parts&quot;:[[2009,1,1]]},&quot;page&quot;:&quot;1-12&quot;,&quot;abstract&quot;:&quot;The aim of this study was to assess the learning effectiveness and motivational appeal of a computer game for learning computer memory concepts, which was designed according to the curricular objectives and the subject matter of the Greek high school Computer Science (CS) curriculum, as compared to a similar application, encompassing identical learning objectives and content but lacking the gaming aspect. The study also investigated potential gender differences in the game's learning effectiveness and motivational appeal. The sample was 88 students, who were randomly assigned to two groups, one of which used the gaming application (Group A, N = 47) and the other one the non-gaming one (Group B, N = 41). A Computer Memory Knowledge Test (CMKT) was used as the pretest and posttest. Students were also observed during the interventions. Furthermore, after the interventions, students' views on the application they had used were elicited through a feedback questionnaire. Data analyses showed that the gaming approach was both more effective in promoting students' knowledge of computer memory concepts and more motivational than the non-gaming approach. Despite boys' greater involvement with, liking of and experience in computer gaming, and their greater initial computer memory knowledge, the learning gains that boys and girls achieved through the use of the game did not differ significantly, and the game was found to be equally motivational for boys and girls. The results suggest that within high school CS, educational computer games can be exploited as effective and motivational learning environments, regardless of students' gender. © 2008 Elsevier Ltd. All rights reserved.&quot;,&quot;publisher&quot;:&quot;Pergamon&quot;,&quot;issue&quot;:&quot;1&quot;,&quot;volume&quot;:&quot;52&quot;},&quot;isTemporary&quot;:false}]},{&quot;citationID&quot;:&quot;MENDELEY_CITATION_7026a5bc-8365-4904-b6d9-101cfc1644b6&quot;,&quot;properties&quot;:{&quot;noteIndex&quot;:0},&quot;isEdited&quot;:false,&quot;manualOverride&quot;:{&quot;isManuallyOverridden&quot;:false,&quot;citeprocText&quot;:&quot;(Ullah et al. 2022, p.202)&quot;,&quot;manualOverrideText&quot;:&quot;&quot;},&quot;citationTag&quot;:&quot;MENDELEY_CITATION_v3_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&quot;,&quot;citationItems&quot;:[{&quot;label&quot;:&quot;page&quot;,&quot;id&quot;:&quot;e29e112f-4980-3e19-b2bb-5eb5b3ae57b6&quot;,&quot;itemData&quot;:{&quot;type&quot;:&quot;article-journal&quot;,&quot;id&quot;:&quot;e29e112f-4980-3e19-b2bb-5eb5b3ae57b6&quot;,&quot;title&quot;:&quot;Serious Games in Science Education. A Systematic Literature Review&quot;,&quot;author&quot;:[{&quot;family&quot;:&quot;Ullah&quot;,&quot;given&quot;:&quot;Mohib&quot;,&quot;parse-names&quot;:false,&quot;dropping-particle&quot;:&quot;&quot;,&quot;non-dropping-particle&quot;:&quot;&quot;},{&quot;family&quot;:&quot;Amin&quot;,&quot;given&quot;:&quot;Sareer Ul&quot;,&quot;parse-names&quot;:false,&quot;dropping-particle&quot;:&quot;&quot;,&quot;non-dropping-particle&quot;:&quot;&quot;},{&quot;family&quot;:&quot;Munsif&quot;,&quot;given&quot;:&quot;Muhammad&quot;,&quot;parse-names&quot;:false,&quot;dropping-particle&quot;:&quot;&quot;,&quot;non-dropping-particle&quot;:&quot;&quot;},{&quot;family&quot;:&quot;Safaev&quot;,&quot;given&quot;:&quot;Utkurbek&quot;,&quot;parse-names&quot;:false,&quot;dropping-particle&quot;:&quot;&quot;,&quot;non-dropping-particle&quot;:&quot;&quot;},{&quot;family&quot;:&quot;Khan&quot;,&quot;given&quot;:&quot;Habib&quot;,&quot;parse-names&quot;:false,&quot;dropping-particle&quot;:&quot;&quot;,&quot;non-dropping-particle&quot;:&quot;&quot;},{&quot;family&quot;:&quot;Khan&quot;,&quot;given&quot;:&quot;Salman&quot;,&quot;parse-names&quot;:false,&quot;dropping-particle&quot;:&quot;&quot;,&quot;non-dropping-particle&quot;:&quot;&quot;},{&quot;family&quot;:&quot;Ullah&quot;,&quot;given&quot;:&quot;Habib&quot;,&quot;parse-names&quot;:false,&quot;dropping-particle&quot;:&quot;&quot;,&quot;non-dropping-particle&quot;:&quot;&quot;}],&quot;container-title&quot;:&quot;Virtual Reality and Intelligent Hardware&quot;,&quot;accessed&quot;:{&quot;date-parts&quot;:[[2022,11,29]]},&quot;DOI&quot;:&quot;10.1016/J.VRIH.2022.02.001&quot;,&quot;ISSN&quot;:&quot;26661209&quot;,&quot;issued&quot;:{&quot;date-parts&quot;:[[2022,6,1]]},&quot;page&quot;:&quot;189-209&quot;,&quot;abstract&quot;:&quot;Teaching science through computer games, simulations, and artificial intelligence (AI) is an increasingly active research field. To this end, we conducted a systematic literature review on serious games for science education to reveal research trends and patterns. We discussed the role of Virtual Reality (VR), AI, and Augmented Reality (AR) games in teaching science subjects like physics. Specifically, we covered the research spanning between 2011 and 2021, investigated country-wise concentration and most common evaluation methods, and discussed the positive and negative aspects of serious games in science education in particular and attitudes towards the use of serious games in education in general.&quot;,&quot;publisher&quot;:&quot;KeAi Communications Co.&quot;,&quot;issue&quot;:&quot;3&quot;,&quot;volume&quot;:&quot;4&quot;,&quot;container-title-short&quot;:&quot;&quot;},&quot;isTemporary&quot;:false,&quot;locator&quot;:&quot;202&quot;}]},{&quot;citationID&quot;:&quot;MENDELEY_CITATION_e11e4047-a6a7-41d8-afd0-e078886686da&quot;,&quot;properties&quot;:{&quot;noteIndex&quot;:0},&quot;isEdited&quot;:false,&quot;manualOverride&quot;:{&quot;isManuallyOverridden&quot;:false,&quot;citeprocText&quot;:&quot;(Sandbrook et al. 2014)&quot;,&quot;manualOverrideText&quot;:&quot;&quot;},&quot;citationTag&quot;:&quot;MENDELEY_CITATION_v3_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&quot;,&quot;citationItems&quot;:[{&quot;id&quot;:&quot;eff5dba7-ecad-3fd3-9d80-505f05785dd5&quot;,&quot;itemData&quot;:{&quot;type&quot;:&quot;article-journal&quot;,&quot;id&quot;:&quot;eff5dba7-ecad-3fd3-9d80-505f05785dd5&quot;,&quot;title&quot;:&quot;Digital Games and Biodiversity Conservation&quot;,&quot;author&quot;:[{&quot;family&quot;:&quot;Sandbrook&quot;,&quot;given&quot;:&quot;Chris&quot;,&quot;parse-names&quot;:false,&quot;dropping-particle&quot;:&quot;&quot;,&quot;non-dropping-particle&quot;:&quot;&quot;},{&quot;family&quot;:&quot;Adams&quot;,&quot;given&quot;:&quot;William M&quot;,&quot;parse-names&quot;:false,&quot;dropping-particle&quot;:&quot;&quot;,&quot;non-dropping-particle&quot;:&quot;&quot;},{&quot;family&quot;:&quot;Monteferri&quot;,&quot;given&quot;:&quot;Bruno&quot;,&quot;parse-names&quot;:false,&quot;dropping-particle&quot;:&quot;&quot;,&quot;non-dropping-particle&quot;:&quot;&quot;}],&quot;DOI&quot;:&quot;10.1111/conl.12113&quot;,&quot;URL&quot;:&quot;https://conbio.onlinelibrary.wiley.com/doi/10.1111/conl.12113&quot;,&quot;issued&quot;:{&quot;date-parts&quot;:[[2014]]},&quot;abstract&quot;:&quot;Digital games play an important role in the lives of millions of people worldwide. The games industry is expanding rapidly, and games are developing in sophistication and complexity. Games (and gaming approaches to other activities) are increasingly being used for serious or social purposes in a wide range of fields, including biodiversity conservation. This paper evaluates the potential of \&quot;conservation games\&quot; (digital games that promote conservation). It explores ways in which conservation might make use of digital games in the areas of (1) education and behavior change, (2) fundraising, and (3) research, monitoring, and planning. It discusses the risk that games may distract gamers from the real world and its problems or provide misleadingly simple narratives about conservation issues. We conclude that there is great potential for conservation to take more advantage of digital games, provided that conservation games are developed in collaboration with game design specialists, have specific rather than general aims, target a specific and conservation-relevant audience, and (above all) are fun to play.&quot;,&quot;container-title-short&quot;:&quot;&quot;},&quot;isTemporary&quot;:false}]},{&quot;citationID&quot;:&quot;MENDELEY_CITATION_3900b933-8897-4d64-9dfe-06a76cdf9f9b&quot;,&quot;properties&quot;:{&quot;noteIndex&quot;:0},&quot;isEdited&quot;:false,&quot;manualOverride&quot;:{&quot;isManuallyOverridden&quot;:false,&quot;citeprocText&quot;:&quot;(Nottingham Trent University 2022)&quot;,&quot;manualOverrideText&quot;:&quot;&quot;},&quot;citationTag&quot;:&quot;MENDELEY_CITATION_v3_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&quot;,&quot;citationItems&quot;:[{&quot;id&quot;:&quot;4cd6fb22-8f24-350b-91cd-f6e55ab8e1a9&quot;,&quot;itemData&quot;:{&quot;type&quot;:&quot;webpage&quot;,&quot;id&quot;:&quot;4cd6fb22-8f24-350b-91cd-f6e55ab8e1a9&quot;,&quot;title&quot;:&quot;Green Academy Team&quot;,&quot;author&quot;:[{&quot;family&quot;:&quot;Nottingham Trent University&quot;,&quot;given&quot;:&quot;&quot;,&quot;parse-names&quot;:false,&quot;dropping-particle&quot;:&quot;&quot;,&quot;non-dropping-particle&quot;:&quot;&quot;}],&quot;accessed&quot;:{&quot;date-parts&quot;:[[2022,11,29]]},&quot;URL&quot;:&quot;https://www.ntu.ac.uk/about-us/strategy/sustainability/sustainability-in-curriculum/meet-the-team&quot;,&quot;issued&quot;:{&quot;date-parts&quot;:[[2022]]},&quot;container-title-short&quot;:&quot;&quot;},&quot;isTemporary&quot;:false}]},{&quot;citationID&quot;:&quot;MENDELEY_CITATION_eda76c84-590c-4212-b4f9-8c4649f770a3&quot;,&quot;properties&quot;:{&quot;noteIndex&quot;:0},&quot;isEdited&quot;:false,&quot;manualOverride&quot;:{&quot;isManuallyOverridden&quot;:false,&quot;citeprocText&quot;:&quot;(United Nations Department of Economic and Social Affairs 2022)&quot;,&quot;manualOverrideText&quot;:&quot;&quot;},&quot;citationTag&quot;:&quot;MENDELEY_CITATION_v3_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&quot;,&quot;citationItems&quot;:[{&quot;id&quot;:&quot;fbd8a86b-02de-3d76-9ca7-d76cf7c12d70&quot;,&quot;itemData&quot;:{&quot;type&quot;:&quot;webpage&quot;,&quot;id&quot;:&quot;fbd8a86b-02de-3d76-9ca7-d76cf7c12d70&quot;,&quot;title&quot;:&quot;THE 17 GOALS | Sustainable Development&quot;,&quot;author&quot;:[{&quot;family&quot;:&quot;United Nations Department of Economic and Social Affairs&quot;,&quot;given&quot;:&quot;&quot;,&quot;parse-names&quot;:false,&quot;dropping-particle&quot;:&quot;&quot;,&quot;non-dropping-particle&quot;:&quot;&quot;}],&quot;accessed&quot;:{&quot;date-parts&quot;:[[2022,11,29]]},&quot;URL&quot;:&quot;https://sdgs.un.org/goals&quot;,&quot;issued&quot;:{&quot;date-parts&quot;:[[2022]]},&quot;container-title-short&quot;:&quot;&quot;},&quot;isTemporary&quot;:false}]},{&quot;citationID&quot;:&quot;MENDELEY_CITATION_720bdf39-d9b9-4b4b-bc84-33b367197c7b&quot;,&quot;properties&quot;:{&quot;noteIndex&quot;:0},&quot;isEdited&quot;:false,&quot;manualOverride&quot;:{&quot;isManuallyOverridden&quot;:false,&quot;citeprocText&quot;:&quot;(Tabletop Audio 2022)&quot;,&quot;manualOverrideText&quot;:&quot;&quot;},&quot;citationTag&quot;:&quot;MENDELEY_CITATION_v3_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&quot;,&quot;citationItems&quot;:[{&quot;id&quot;:&quot;8df6929a-7747-3690-9fbc-38fa4b0af069&quot;,&quot;itemData&quot;:{&quot;type&quot;:&quot;webpage&quot;,&quot;id&quot;:&quot;8df6929a-7747-3690-9fbc-38fa4b0af069&quot;,&quot;title&quot;:&quot;Ambiences and Music for Tabletop Role Playing Games&quot;,&quot;author&quot;:[{&quot;family&quot;:&quot;Tabletop Audio&quot;,&quot;given&quot;:&quot;&quot;,&quot;parse-names&quot;:false,&quot;dropping-particle&quot;:&quot;&quot;,&quot;non-dropping-particle&quot;:&quot;&quot;}],&quot;accessed&quot;:{&quot;date-parts&quot;:[[2022,11,28]]},&quot;URL&quot;:&quot;https://tabletopaudio.com/&quot;,&quot;issued&quot;:{&quot;date-parts&quot;:[[2022]]},&quot;container-title-short&quot;:&quot;&quot;},&quot;isTemporary&quot;:false}]}]"/>
     <we:property name="MENDELEY_CITATIONS_LOCALE_CODE" value="&quot;en-GB&quot;"/>
     <we:property name="MENDELEY_CITATIONS_STYLE" value="{&quot;id&quot;:&quot;https://www.zotero.org/styles/nottingham-trent-university-library-harvard&quot;,&quot;title&quot;:&quot;Nottingham Trent University Library - Harvard&quot;,&quot;format&quot;:&quot;author-date&quot;,&quot;defaultLocale&quot;:&quot;en-GB&quot;,&quot;isLocaleCodeValid&quot;:true}"/>
   </we:properties>

</xml_diff>

<commit_message>
Added new storyboard to report
</commit_message>
<xml_diff>
--- a/Documentation/Project Report - N0865554.docx
+++ b/Documentation/Project Report - N0865554.docx
@@ -2107,21 +2107,7 @@
         <w:rPr>
           <w:color w:val="000000"/>
         </w:rPr>
-        <w:t xml:space="preserve">A common concern when developing games for sustainability and conservation is whether it </w:t>
-      </w:r>
-      <w:proofErr w:type="gramStart"/>
-      <w:r>
-        <w:rPr>
-          <w:color w:val="000000"/>
-        </w:rPr>
-        <w:t>is able to</w:t>
-      </w:r>
-      <w:proofErr w:type="gramEnd"/>
-      <w:r>
-        <w:rPr>
-          <w:color w:val="000000"/>
-        </w:rPr>
-        <w:t xml:space="preserve"> capture the interest of the player </w:t>
+        <w:t xml:space="preserve">A common concern when developing games for sustainability and conservation is whether it is able to capture the interest of the player </w:t>
       </w:r>
       <w:r>
         <w:rPr>
@@ -3549,27 +3535,18 @@
       <w:r>
         <w:t xml:space="preserve"> navigation and interaction system using a mouse. </w:t>
       </w:r>
+      <w:bookmarkStart w:id="31" w:name="_Toc121395297"/>
+      <w:bookmarkStart w:id="32" w:name="_Toc121396001"/>
     </w:p>
     <w:p>
-      <w:pPr>
-        <w:sectPr>
-          <w:footerReference w:type="default" r:id="rId12"/>
-          <w:footerReference w:type="first" r:id="rId13"/>
-          <w:pgSz w:w="12240" w:h="15840"/>
-          <w:pgMar w:top="1440" w:right="1440" w:bottom="1440" w:left="1440" w:header="720" w:footer="720" w:gutter="0"/>
-          <w:pgNumType w:start="0"/>
-          <w:cols w:space="720"/>
-          <w:titlePg/>
-          <w:docGrid w:linePitch="360"/>
-        </w:sectPr>
-      </w:pPr>
+      <w:r>
+        <w:br w:type="page"/>
+      </w:r>
     </w:p>
     <w:p>
       <w:pPr>
         <w:pStyle w:val="Heading2"/>
       </w:pPr>
-      <w:bookmarkStart w:id="31" w:name="_Toc121395297"/>
-      <w:bookmarkStart w:id="32" w:name="_Toc121396001"/>
       <w:r>
         <w:lastRenderedPageBreak/>
         <w:t>Interface Mechanism</w:t>
@@ -3577,24 +3554,20 @@
       <w:bookmarkEnd w:id="31"/>
       <w:bookmarkEnd w:id="32"/>
     </w:p>
+    <w:p/>
     <w:p>
       <w:pPr>
-        <w:rPr>
-          <w:rFonts w:asciiTheme="majorHAnsi" w:eastAsiaTheme="majorEastAsia" w:hAnsiTheme="majorHAnsi" w:cstheme="majorBidi"/>
-          <w:color w:val="2F5496" w:themeColor="accent1" w:themeShade="BF"/>
-          <w:sz w:val="26"/>
-          <w:szCs w:val="26"/>
-        </w:rPr>
+        <w:keepNext/>
       </w:pPr>
       <w:r>
         <w:rPr>
           <w:noProof/>
         </w:rPr>
         <w:drawing>
-          <wp:inline distT="0" distB="0" distL="0" distR="0" wp14:anchorId="6F6BCF84" wp14:editId="14858CA8">
-            <wp:extent cx="7703820" cy="4678680"/>
-            <wp:effectExtent l="0" t="0" r="0" b="7620"/>
-            <wp:docPr id="1" name="Picture 1"/>
+          <wp:inline distT="0" distB="0" distL="0" distR="0" wp14:anchorId="45BD35BB" wp14:editId="47B5C589">
+            <wp:extent cx="6027420" cy="6707657"/>
+            <wp:effectExtent l="0" t="0" r="0" b="0"/>
+            <wp:docPr id="3" name="Picture 3"/>
             <wp:cNvGraphicFramePr>
               <a:graphicFrameLocks xmlns:a="http://schemas.openxmlformats.org/drawingml/2006/main" noChangeAspect="1"/>
             </wp:cNvGraphicFramePr>
@@ -3602,13 +3575,13 @@
               <a:graphicData uri="http://schemas.openxmlformats.org/drawingml/2006/picture">
                 <pic:pic xmlns:pic="http://schemas.openxmlformats.org/drawingml/2006/picture">
                   <pic:nvPicPr>
-                    <pic:cNvPr id="0" name="Picture 1"/>
+                    <pic:cNvPr id="0" name="Picture 3"/>
                     <pic:cNvPicPr>
                       <a:picLocks noChangeAspect="1" noChangeArrowheads="1"/>
                     </pic:cNvPicPr>
                   </pic:nvPicPr>
                   <pic:blipFill>
-                    <a:blip r:embed="rId14">
+                    <a:blip r:embed="rId12">
                       <a:extLst>
                         <a:ext uri="{28A0092B-C50C-407E-A947-70E740481C1C}">
                           <a14:useLocalDpi xmlns:a14="http://schemas.microsoft.com/office/drawing/2010/main" val="0"/>
@@ -3623,7 +3596,7 @@
                   <pic:spPr bwMode="auto">
                     <a:xfrm>
                       <a:off x="0" y="0"/>
-                      <a:ext cx="7703820" cy="4678680"/>
+                      <a:ext cx="6038672" cy="6720179"/>
                     </a:xfrm>
                     <a:prstGeom prst="rect">
                       <a:avLst/>
@@ -3639,13 +3612,42 @@
           </wp:inline>
         </w:drawing>
       </w:r>
-      <w:r>
-        <w:br w:type="page"/>
+    </w:p>
+    <w:p>
+      <w:pPr>
+        <w:pStyle w:val="Caption"/>
+        <w:jc w:val="center"/>
+        <w:sectPr>
+          <w:footerReference w:type="default" r:id="rId13"/>
+          <w:footerReference w:type="first" r:id="rId14"/>
+          <w:pgSz w:w="12240" w:h="15840"/>
+          <w:pgMar w:top="1440" w:right="1440" w:bottom="1440" w:left="1440" w:header="720" w:footer="720" w:gutter="0"/>
+          <w:cols w:space="720"/>
+          <w:docGrid w:linePitch="360"/>
+        </w:sectPr>
+      </w:pPr>
+      <w:r>
+        <w:t xml:space="preserve">Figure </w:t>
+      </w:r>
+      <w:fldSimple w:instr=" SEQ Figure \* ARABIC ">
+        <w:r>
+          <w:rPr>
+            <w:noProof/>
+          </w:rPr>
+          <w:t>1</w:t>
+        </w:r>
+      </w:fldSimple>
+      <w:r>
+        <w:t xml:space="preserve"> - Interface breakdown of different screens based on the two distinct periods of the game</w:t>
       </w:r>
     </w:p>
     <w:p>
       <w:pPr>
         <w:pStyle w:val="Heading1"/>
+        <w:rPr>
+          <w:sz w:val="26"/>
+          <w:szCs w:val="26"/>
+        </w:rPr>
       </w:pPr>
       <w:bookmarkStart w:id="33" w:name="_Toc121395298"/>
       <w:bookmarkStart w:id="34" w:name="_Toc121396002"/>
@@ -3670,10 +3672,10 @@
           <w:noProof/>
         </w:rPr>
         <w:drawing>
-          <wp:inline distT="0" distB="0" distL="0" distR="0" wp14:anchorId="7D05B4AC" wp14:editId="542A0E95">
+          <wp:inline distT="0" distB="0" distL="0" distR="0" wp14:anchorId="184EF7D1" wp14:editId="7F4808E1">
             <wp:extent cx="8221980" cy="5448300"/>
             <wp:effectExtent l="0" t="0" r="7620" b="0"/>
-            <wp:docPr id="2" name="Picture 2"/>
+            <wp:docPr id="4" name="Picture 4"/>
             <wp:cNvGraphicFramePr>
               <a:graphicFrameLocks xmlns:a="http://schemas.openxmlformats.org/drawingml/2006/main" noChangeAspect="1"/>
             </wp:cNvGraphicFramePr>
@@ -3681,7 +3683,7 @@
               <a:graphicData uri="http://schemas.openxmlformats.org/drawingml/2006/picture">
                 <pic:pic xmlns:pic="http://schemas.openxmlformats.org/drawingml/2006/picture">
                   <pic:nvPicPr>
-                    <pic:cNvPr id="0" name="Picture 2"/>
+                    <pic:cNvPr id="0" name="Picture 4"/>
                     <pic:cNvPicPr>
                       <a:picLocks noChangeAspect="1" noChangeArrowheads="1"/>
                     </pic:cNvPicPr>
@@ -3728,8 +3730,6 @@
           <w:szCs w:val="32"/>
         </w:rPr>
         <w:sectPr>
-          <w:footerReference w:type="default" r:id="rId16"/>
-          <w:footerReference w:type="first" r:id="rId17"/>
           <w:pgSz w:w="15840" w:h="12240" w:orient="landscape"/>
           <w:pgMar w:top="1440" w:right="1440" w:bottom="1440" w:left="1440" w:header="720" w:footer="720" w:gutter="0"/>
           <w:cols w:space="720"/>
@@ -4170,72 +4170,6 @@
 </file>
 
 <file path=word/footer1.xml><?xml version="1.0" encoding="utf-8"?>
-<w:ftr xmlns:wpc="http://schemas.microsoft.com/office/word/2010/wordprocessingCanvas" xmlns:cx="http://schemas.microsoft.com/office/drawing/2014/chartex" xmlns:cx1="http://schemas.microsoft.com/office/drawing/2015/9/8/chartex" xmlns:cx2="http://schemas.microsoft.com/office/drawing/2015/10/21/chartex" xmlns:cx3="http://schemas.microsoft.com/office/drawing/2016/5/9/chartex" xmlns:cx4="http://schemas.microsoft.com/office/drawing/2016/5/10/chartex" xmlns:cx5="http://schemas.microsoft.com/office/drawing/2016/5/11/chartex" xmlns:cx6="http://schemas.microsoft.com/office/drawing/2016/5/12/chartex" xmlns:cx7="http://schemas.microsoft.com/office/drawing/2016/5/13/chartex" xmlns:cx8="http://schemas.microsoft.com/office/drawing/2016/5/14/chartex" xmlns:mc="http://schemas.openxmlformats.org/markup-compatibility/2006" xmlns:aink="http://schemas.microsoft.com/office/drawing/2016/ink" xmlns:am3d="http://schemas.microsoft.com/office/drawing/2017/model3d" xmlns:o="urn:schemas-microsoft-com:office:office" xmlns:oel="http://schemas.microsoft.com/office/2019/extlst" xmlns:r="http://schemas.openxmlformats.org/officeDocument/2006/relationships" xmlns:m="http://schemas.openxmlformats.org/officeDocument/2006/math" xmlns:v="urn:schemas-microsoft-com:vml" xmlns:wp14="http://schemas.microsoft.com/office/word/2010/wordprocessingDrawing" xmlns:wp="http://schemas.openxmlformats.org/drawingml/2006/wordprocessingDrawing" xmlns:w10="urn:schemas-microsoft-com:office:word" xmlns:w="http://schemas.openxmlformats.org/wordprocessingml/2006/main" xmlns:w14="http://schemas.microsoft.com/office/word/2010/wordml" xmlns:w15="http://schemas.microsoft.com/office/word/2012/wordml" xmlns:w16cex="http://schemas.microsoft.com/office/word/2018/wordml/cex" xmlns:w16cid="http://schemas.microsoft.com/office/word/2016/wordml/cid" xmlns:w16="http://schemas.microsoft.com/office/word/2018/wordml" xmlns:w16sdtdh="http://schemas.microsoft.com/office/word/2020/wordml/sdtdatahash" xmlns:w16se="http://schemas.microsoft.com/office/word/2015/wordml/symex" xmlns:wpg="http://schemas.microsoft.com/office/word/2010/wordprocessingGroup" xmlns:wpi="http://schemas.microsoft.com/office/word/2010/wordprocessingInk" xmlns:wne="http://schemas.microsoft.com/office/word/2006/wordml" xmlns:wps="http://schemas.microsoft.com/office/word/2010/wordprocessingShape" mc:Ignorable="w14 w15 w16se w16cid w16 w16cex w16sdtdh wp14">
-  <w:sdt>
-    <w:sdtPr>
-      <w:id w:val="1845434370"/>
-      <w:docPartObj>
-        <w:docPartGallery w:val="Page Numbers (Bottom of Page)"/>
-        <w:docPartUnique/>
-      </w:docPartObj>
-    </w:sdtPr>
-    <w:sdtEndPr>
-      <w:rPr>
-        <w:noProof/>
-      </w:rPr>
-    </w:sdtEndPr>
-    <w:sdtContent>
-      <w:p>
-        <w:pPr>
-          <w:pStyle w:val="Footer"/>
-          <w:jc w:val="right"/>
-        </w:pPr>
-        <w:r>
-          <w:fldChar w:fldCharType="begin"/>
-        </w:r>
-        <w:r>
-          <w:instrText xml:space="preserve"> PAGE   \* MERGEFORMAT </w:instrText>
-        </w:r>
-        <w:r>
-          <w:fldChar w:fldCharType="separate"/>
-        </w:r>
-        <w:r>
-          <w:rPr>
-            <w:noProof/>
-          </w:rPr>
-          <w:t>2</w:t>
-        </w:r>
-        <w:r>
-          <w:rPr>
-            <w:noProof/>
-          </w:rPr>
-          <w:fldChar w:fldCharType="end"/>
-        </w:r>
-      </w:p>
-    </w:sdtContent>
-  </w:sdt>
-  <w:p>
-    <w:pPr>
-      <w:pStyle w:val="Footer"/>
-    </w:pPr>
-  </w:p>
-</w:ftr>
-</file>
-
-<file path=word/footer2.xml><?xml version="1.0" encoding="utf-8"?>
-<w:ftr xmlns:wpc="http://schemas.microsoft.com/office/word/2010/wordprocessingCanvas" xmlns:cx="http://schemas.microsoft.com/office/drawing/2014/chartex" xmlns:cx1="http://schemas.microsoft.com/office/drawing/2015/9/8/chartex" xmlns:cx2="http://schemas.microsoft.com/office/drawing/2015/10/21/chartex" xmlns:cx3="http://schemas.microsoft.com/office/drawing/2016/5/9/chartex" xmlns:cx4="http://schemas.microsoft.com/office/drawing/2016/5/10/chartex" xmlns:cx5="http://schemas.microsoft.com/office/drawing/2016/5/11/chartex" xmlns:cx6="http://schemas.microsoft.com/office/drawing/2016/5/12/chartex" xmlns:cx7="http://schemas.microsoft.com/office/drawing/2016/5/13/chartex" xmlns:cx8="http://schemas.microsoft.com/office/drawing/2016/5/14/chartex" xmlns:mc="http://schemas.openxmlformats.org/markup-compatibility/2006" xmlns:aink="http://schemas.microsoft.com/office/drawing/2016/ink" xmlns:am3d="http://schemas.microsoft.com/office/drawing/2017/model3d" xmlns:o="urn:schemas-microsoft-com:office:office" xmlns:oel="http://schemas.microsoft.com/office/2019/extlst" xmlns:r="http://schemas.openxmlformats.org/officeDocument/2006/relationships" xmlns:m="http://schemas.openxmlformats.org/officeDocument/2006/math" xmlns:v="urn:schemas-microsoft-com:vml" xmlns:wp14="http://schemas.microsoft.com/office/word/2010/wordprocessingDrawing" xmlns:wp="http://schemas.openxmlformats.org/drawingml/2006/wordprocessingDrawing" xmlns:w10="urn:schemas-microsoft-com:office:word" xmlns:w="http://schemas.openxmlformats.org/wordprocessingml/2006/main" xmlns:w14="http://schemas.microsoft.com/office/word/2010/wordml" xmlns:w15="http://schemas.microsoft.com/office/word/2012/wordml" xmlns:w16cex="http://schemas.microsoft.com/office/word/2018/wordml/cex" xmlns:w16cid="http://schemas.microsoft.com/office/word/2016/wordml/cid" xmlns:w16="http://schemas.microsoft.com/office/word/2018/wordml" xmlns:w16sdtdh="http://schemas.microsoft.com/office/word/2020/wordml/sdtdatahash" xmlns:w16se="http://schemas.microsoft.com/office/word/2015/wordml/symex" xmlns:wpg="http://schemas.microsoft.com/office/word/2010/wordprocessingGroup" xmlns:wpi="http://schemas.microsoft.com/office/word/2010/wordprocessingInk" xmlns:wne="http://schemas.microsoft.com/office/word/2006/wordml" xmlns:wps="http://schemas.microsoft.com/office/word/2010/wordprocessingShape" mc:Ignorable="w14 w15 w16se w16cid w16 w16cex w16sdtdh wp14">
-  <w:p>
-    <w:pPr>
-      <w:pStyle w:val="Footer"/>
-    </w:pPr>
-    <w:r>
-      <w:tab/>
-    </w:r>
-  </w:p>
-</w:ftr>
-</file>
-
-<file path=word/footer3.xml><?xml version="1.0" encoding="utf-8"?>
 <w:ftr xmlns:wpc="http://schemas.microsoft.com/office/word/2010/wordprocessingCanvas" xmlns:cx="http://schemas.microsoft.com/office/drawing/2014/chartex" xmlns:cx1="http://schemas.microsoft.com/office/drawing/2015/9/8/chartex" xmlns:cx2="http://schemas.microsoft.com/office/drawing/2015/10/21/chartex" xmlns:cx3="http://schemas.microsoft.com/office/drawing/2016/5/9/chartex" xmlns:cx4="http://schemas.microsoft.com/office/drawing/2016/5/10/chartex" xmlns:cx5="http://schemas.microsoft.com/office/drawing/2016/5/11/chartex" xmlns:cx6="http://schemas.microsoft.com/office/drawing/2016/5/12/chartex" xmlns:cx7="http://schemas.microsoft.com/office/drawing/2016/5/13/chartex" xmlns:cx8="http://schemas.microsoft.com/office/drawing/2016/5/14/chartex" xmlns:mc="http://schemas.openxmlformats.org/markup-compatibility/2006" xmlns:aink="http://schemas.microsoft.com/office/drawing/2016/ink" xmlns:am3d="http://schemas.microsoft.com/office/drawing/2017/model3d" xmlns:o="urn:schemas-microsoft-com:office:office" xmlns:oel="http://schemas.microsoft.com/office/2019/extlst" xmlns:r="http://schemas.openxmlformats.org/officeDocument/2006/relationships" xmlns:m="http://schemas.openxmlformats.org/officeDocument/2006/math" xmlns:v="urn:schemas-microsoft-com:vml" xmlns:wp14="http://schemas.microsoft.com/office/word/2010/wordprocessingDrawing" xmlns:wp="http://schemas.openxmlformats.org/drawingml/2006/wordprocessingDrawing" xmlns:w10="urn:schemas-microsoft-com:office:word" xmlns:w="http://schemas.openxmlformats.org/wordprocessingml/2006/main" xmlns:w14="http://schemas.microsoft.com/office/word/2010/wordml" xmlns:w15="http://schemas.microsoft.com/office/word/2012/wordml" xmlns:w16cex="http://schemas.microsoft.com/office/word/2018/wordml/cex" xmlns:w16cid="http://schemas.microsoft.com/office/word/2016/wordml/cid" xmlns:w16="http://schemas.microsoft.com/office/word/2018/wordml" xmlns:w16sdtdh="http://schemas.microsoft.com/office/word/2020/wordml/sdtdatahash" xmlns:w16se="http://schemas.microsoft.com/office/word/2015/wordml/symex" xmlns:wpg="http://schemas.microsoft.com/office/word/2010/wordprocessingGroup" xmlns:wpi="http://schemas.microsoft.com/office/word/2010/wordprocessingInk" xmlns:wne="http://schemas.microsoft.com/office/word/2006/wordml" xmlns:wps="http://schemas.microsoft.com/office/word/2010/wordprocessingShape" mc:Ignorable="w14 w15 w16se w16cid w16 w16cex w16sdtdh wp14">
   <w:sdt>
     <w:sdtPr>
@@ -4288,7 +4222,7 @@
 </w:ftr>
 </file>
 
-<file path=word/footer4.xml><?xml version="1.0" encoding="utf-8"?>
+<file path=word/footer2.xml><?xml version="1.0" encoding="utf-8"?>
 <w:ftr xmlns:wpc="http://schemas.microsoft.com/office/word/2010/wordprocessingCanvas" xmlns:cx="http://schemas.microsoft.com/office/drawing/2014/chartex" xmlns:cx1="http://schemas.microsoft.com/office/drawing/2015/9/8/chartex" xmlns:cx2="http://schemas.microsoft.com/office/drawing/2015/10/21/chartex" xmlns:cx3="http://schemas.microsoft.com/office/drawing/2016/5/9/chartex" xmlns:cx4="http://schemas.microsoft.com/office/drawing/2016/5/10/chartex" xmlns:cx5="http://schemas.microsoft.com/office/drawing/2016/5/11/chartex" xmlns:cx6="http://schemas.microsoft.com/office/drawing/2016/5/12/chartex" xmlns:cx7="http://schemas.microsoft.com/office/drawing/2016/5/13/chartex" xmlns:cx8="http://schemas.microsoft.com/office/drawing/2016/5/14/chartex" xmlns:mc="http://schemas.openxmlformats.org/markup-compatibility/2006" xmlns:aink="http://schemas.microsoft.com/office/drawing/2016/ink" xmlns:am3d="http://schemas.microsoft.com/office/drawing/2017/model3d" xmlns:o="urn:schemas-microsoft-com:office:office" xmlns:oel="http://schemas.microsoft.com/office/2019/extlst" xmlns:r="http://schemas.openxmlformats.org/officeDocument/2006/relationships" xmlns:m="http://schemas.openxmlformats.org/officeDocument/2006/math" xmlns:v="urn:schemas-microsoft-com:vml" xmlns:wp14="http://schemas.microsoft.com/office/word/2010/wordprocessingDrawing" xmlns:wp="http://schemas.openxmlformats.org/drawingml/2006/wordprocessingDrawing" xmlns:w10="urn:schemas-microsoft-com:office:word" xmlns:w="http://schemas.openxmlformats.org/wordprocessingml/2006/main" xmlns:w14="http://schemas.microsoft.com/office/word/2010/wordml" xmlns:w15="http://schemas.microsoft.com/office/word/2012/wordml" xmlns:w16cex="http://schemas.microsoft.com/office/word/2018/wordml/cex" xmlns:w16cid="http://schemas.microsoft.com/office/word/2016/wordml/cid" xmlns:w16="http://schemas.microsoft.com/office/word/2018/wordml" xmlns:w16sdtdh="http://schemas.microsoft.com/office/word/2020/wordml/sdtdatahash" xmlns:w16se="http://schemas.microsoft.com/office/word/2015/wordml/symex" xmlns:wpg="http://schemas.microsoft.com/office/word/2010/wordprocessingGroup" xmlns:wpi="http://schemas.microsoft.com/office/word/2010/wordprocessingInk" xmlns:wne="http://schemas.microsoft.com/office/word/2006/wordml" xmlns:wps="http://schemas.microsoft.com/office/word/2010/wordprocessingShape" mc:Ignorable="w14 w15 w16se w16cid w16 w16cex w16sdtdh wp14">
   <w:p>
     <w:pPr>
@@ -5056,6 +4990,25 @@
     <w:uiPriority w:val="99"/>
     <w:rsid w:val="00531FAA"/>
   </w:style>
+  <w:style w:type="paragraph" w:styleId="Caption">
+    <w:name w:val="caption"/>
+    <w:basedOn w:val="Normal"/>
+    <w:next w:val="Normal"/>
+    <w:uiPriority w:val="35"/>
+    <w:unhideWhenUsed/>
+    <w:qFormat/>
+    <w:rsid w:val="0070604C"/>
+    <w:pPr>
+      <w:spacing w:after="200" w:line="240" w:lineRule="auto"/>
+    </w:pPr>
+    <w:rPr>
+      <w:i/>
+      <w:iCs/>
+      <w:color w:val="44546A" w:themeColor="text2"/>
+      <w:sz w:val="18"/>
+      <w:szCs w:val="18"/>
+    </w:rPr>
+  </w:style>
 </w:styles>
 </file>
 
@@ -5186,11 +5139,11 @@
   <w:rsids>
     <w:rsidRoot w:val="00787325"/>
     <w:rsid w:val="000B693A"/>
-    <w:rsid w:val="005F3A49"/>
     <w:rsid w:val="00787325"/>
     <w:rsid w:val="00AF1797"/>
     <w:rsid w:val="00B86CF2"/>
     <w:rsid w:val="00C065A9"/>
+    <w:rsid w:val="00C451BF"/>
     <w:rsid w:val="00E25A82"/>
     <w:rsid w:val="00E76C8B"/>
   </w:rsids>

</xml_diff>